<commit_message>
Minor (mainly formatting corrections) to the tutorials.
</commit_message>
<xml_diff>
--- a/wiki/tutorial/1_database_generation.docx
+++ b/wiki/tutorial/1_database_generation.docx
@@ -1,10 +1,10 @@
 
 <file path=word/document.xml><?xml version="1.0" encoding="utf-8"?>
-<w:document xmlns:wpc="http://schemas.microsoft.com/office/word/2010/wordprocessingCanvas" xmlns:mc="http://schemas.openxmlformats.org/markup-compatibility/2006" xmlns:o="urn:schemas-microsoft-com:office:office" xmlns:r="http://schemas.openxmlformats.org/officeDocument/2006/relationships" xmlns:m="http://schemas.openxmlformats.org/officeDocument/2006/math" xmlns:v="urn:schemas-microsoft-com:vml" xmlns:wp14="http://schemas.microsoft.com/office/word/2010/wordprocessingDrawing" xmlns:wp="http://schemas.openxmlformats.org/drawingml/2006/wordprocessingDrawing" xmlns:w10="urn:schemas-microsoft-com:office:word" xmlns:w="http://schemas.openxmlformats.org/wordprocessingml/2006/main" xmlns:w14="http://schemas.microsoft.com/office/word/2010/wordml" xmlns:wpg="http://schemas.microsoft.com/office/word/2010/wordprocessingGroup" xmlns:wpi="http://schemas.microsoft.com/office/word/2010/wordprocessingInk" xmlns:wne="http://schemas.microsoft.com/office/word/2006/wordml" xmlns:wps="http://schemas.microsoft.com/office/word/2010/wordprocessingShape" mc:Ignorable="w14 wp14">
+<w:document xmlns:ve="http://schemas.openxmlformats.org/markup-compatibility/2006" xmlns:o="urn:schemas-microsoft-com:office:office" xmlns:r="http://schemas.openxmlformats.org/officeDocument/2006/relationships" xmlns:m="http://schemas.openxmlformats.org/officeDocument/2006/math" xmlns:v="urn:schemas-microsoft-com:vml" xmlns:wp="http://schemas.openxmlformats.org/drawingml/2006/wordprocessingDrawing" xmlns:w10="urn:schemas-microsoft-com:office:word" xmlns:w="http://schemas.openxmlformats.org/wordprocessingml/2006/main" xmlns:wne="http://schemas.microsoft.com/office/word/2006/wordml">
   <w:body>
     <w:p>
       <w:pPr>
-        <w:pStyle w:val="Titel"/>
+        <w:pStyle w:val="Title"/>
         <w:rPr>
           <w:lang w:val="en-GB"/>
         </w:rPr>
@@ -366,7 +366,7 @@
         </w:rPr>
         <w:t xml:space="preserve"> (</w:t>
       </w:r>
-      <w:hyperlink r:id="rId9" w:history="1">
+      <w:hyperlink r:id="rId8" w:history="1">
         <w:r>
           <w:rPr>
             <w:rStyle w:val="Hyperlink"/>
@@ -479,7 +479,13 @@
         <w:rPr>
           <w:lang w:val="en-GB"/>
         </w:rPr>
-        <w:t>3 hits:</w:t>
+        <w:t>4</w:t>
+      </w:r>
+      <w:r>
+        <w:rPr>
+          <w:lang w:val="en-GB"/>
+        </w:rPr>
+        <w:t xml:space="preserve"> hits:</w:t>
       </w:r>
     </w:p>
     <w:p>
@@ -493,6 +499,7 @@
     </w:p>
     <w:p>
       <w:pPr>
+        <w:jc w:val="center"/>
         <w:rPr>
           <w:lang w:val="en-GB"/>
         </w:rPr>
@@ -500,13 +507,13 @@
       <w:r>
         <w:rPr>
           <w:noProof/>
-          <w:lang w:val="de-DE" w:eastAsia="de-DE"/>
+          <w:lang w:val="nb-NO" w:eastAsia="nb-NO"/>
         </w:rPr>
         <w:drawing>
           <wp:inline distT="0" distB="0" distL="0" distR="0">
-            <wp:extent cx="5934710" cy="2976245"/>
-            <wp:effectExtent l="57150" t="19050" r="123190" b="71755"/>
-            <wp:docPr id="39" name="Grafik 39" descr="C:\Users\vaudel\Documents\rendus\tutorials\searchGUI\illustrations\uniprot1.png"/>
+            <wp:extent cx="5249799" cy="3264408"/>
+            <wp:effectExtent l="0" t="19050" r="84201" b="50292"/>
+            <wp:docPr id="7" name="Picture 7"/>
             <wp:cNvGraphicFramePr>
               <a:graphicFrameLocks xmlns:a="http://schemas.openxmlformats.org/drawingml/2006/main" noChangeAspect="1"/>
             </wp:cNvGraphicFramePr>
@@ -514,19 +521,13 @@
               <a:graphicData uri="http://schemas.openxmlformats.org/drawingml/2006/picture">
                 <pic:pic xmlns:pic="http://schemas.openxmlformats.org/drawingml/2006/picture">
                   <pic:nvPicPr>
-                    <pic:cNvPr id="0" name="Picture 6" descr="C:\Users\vaudel\Documents\rendus\tutorials\searchGUI\illustrations\uniprot1.png"/>
+                    <pic:cNvPr id="0" name="Picture 7"/>
                     <pic:cNvPicPr>
                       <a:picLocks noChangeAspect="1" noChangeArrowheads="1"/>
                     </pic:cNvPicPr>
                   </pic:nvPicPr>
                   <pic:blipFill>
-                    <a:blip r:embed="rId10" cstate="print">
-                      <a:extLst>
-                        <a:ext uri="{28A0092B-C50C-407E-A947-70E740481C1C}">
-                          <a14:useLocalDpi xmlns:a14="http://schemas.microsoft.com/office/drawing/2010/main" val="0"/>
-                        </a:ext>
-                      </a:extLst>
-                    </a:blip>
+                    <a:blip r:embed="rId9" cstate="print"/>
                     <a:srcRect/>
                     <a:stretch>
                       <a:fillRect/>
@@ -535,18 +536,17 @@
                   <pic:spPr bwMode="auto">
                     <a:xfrm>
                       <a:off x="0" y="0"/>
-                      <a:ext cx="5934710" cy="2976245"/>
+                      <a:ext cx="5249799" cy="3264408"/>
                     </a:xfrm>
                     <a:prstGeom prst="rect">
                       <a:avLst/>
                     </a:prstGeom>
                     <a:noFill/>
-                    <a:ln w="3175">
-                      <a:solidFill>
-                        <a:schemeClr val="bg1">
-                          <a:lumMod val="85000"/>
-                        </a:schemeClr>
-                      </a:solidFill>
+                    <a:ln w="9525">
+                      <a:noFill/>
+                      <a:miter lim="800000"/>
+                      <a:headEnd/>
+                      <a:tailEnd/>
                     </a:ln>
                     <a:effectLst>
                       <a:outerShdw blurRad="50800" dist="38100" dir="2700000" algn="tl" rotWithShape="0">
@@ -656,14 +656,7 @@
         <w:rPr>
           <w:lang w:val="en-GB"/>
         </w:rPr>
-        <w:t xml:space="preserve">the taxonomy tree. </w:t>
-      </w:r>
-      <w:proofErr w:type="gramStart"/>
-      <w:r>
-        <w:rPr>
-          <w:lang w:val="en-GB"/>
-        </w:rPr>
-        <w:t xml:space="preserve">Click on </w:t>
+        <w:t xml:space="preserve">the taxonomy tree. Click on </w:t>
       </w:r>
       <w:r>
         <w:rPr>
@@ -689,14 +682,7 @@
         <w:rPr>
           <w:lang w:val="en-GB"/>
         </w:rPr>
-        <w:t>.</w:t>
-      </w:r>
-      <w:proofErr w:type="gramEnd"/>
-      <w:r>
-        <w:rPr>
-          <w:lang w:val="en-GB"/>
-        </w:rPr>
-        <w:t xml:space="preserve"> </w:t>
+        <w:t xml:space="preserve">. </w:t>
       </w:r>
       <w:proofErr w:type="spellStart"/>
       <w:r>
@@ -754,7 +740,7 @@
       <w:r>
         <w:rPr>
           <w:noProof/>
-          <w:lang w:val="de-DE" w:eastAsia="de-DE"/>
+          <w:lang w:val="nb-NO" w:eastAsia="nb-NO"/>
         </w:rPr>
         <w:drawing>
           <wp:inline distT="0" distB="0" distL="0" distR="0">
@@ -774,10 +760,10 @@
                     </pic:cNvPicPr>
                   </pic:nvPicPr>
                   <pic:blipFill>
-                    <a:blip r:embed="rId11" cstate="print">
+                    <a:blip r:embed="rId10" cstate="print">
                       <a:extLst>
                         <a:ext uri="{28A0092B-C50C-407E-A947-70E740481C1C}">
-                          <a14:useLocalDpi xmlns:a14="http://schemas.microsoft.com/office/drawing/2010/main" val="0"/>
+                          <a14:useLocalDpi xmlns:a14="http://schemas.microsoft.com/office/drawing/2010/main" xmlns:wps="http://schemas.microsoft.com/office/word/2010/wordprocessingShape" xmlns:wpi="http://schemas.microsoft.com/office/word/2010/wordprocessingInk" xmlns:wpg="http://schemas.microsoft.com/office/word/2010/wordprocessingGroup" xmlns:w14="http://schemas.microsoft.com/office/word/2010/wordml" xmlns:w="http://schemas.openxmlformats.org/wordprocessingml/2006/main" xmlns:w10="urn:schemas-microsoft-com:office:word" xmlns:wp14="http://schemas.microsoft.com/office/word/2010/wordprocessingDrawing" xmlns:v="urn:schemas-microsoft-com:vml" xmlns:o="urn:schemas-microsoft-com:office:office" xmlns:mc="http://schemas.openxmlformats.org/markup-compatibility/2006" xmlns:wpc="http://schemas.microsoft.com/office/word/2010/wordprocessingCanvas" xmlns="" val="0"/>
                         </a:ext>
                       </a:extLst>
                     </a:blip>
@@ -839,7 +825,6 @@
         </w:rPr>
         <w:t xml:space="preserve"> What is the difference between a gold star entry and a </w:t>
       </w:r>
-      <w:proofErr w:type="gramStart"/>
       <w:r>
         <w:rPr>
           <w:i/>
@@ -852,15 +837,7 @@
           <w:i/>
           <w:lang w:val="en-GB"/>
         </w:rPr>
-        <w:t xml:space="preserve"> star</w:t>
-      </w:r>
-      <w:proofErr w:type="gramEnd"/>
-      <w:r>
-        <w:rPr>
-          <w:i/>
-          <w:lang w:val="en-GB"/>
-        </w:rPr>
-        <w:t xml:space="preserve"> entry?</w:t>
+        <w:t xml:space="preserve"> star entry?</w:t>
       </w:r>
     </w:p>
     <w:p>
@@ -998,7 +975,7 @@
       <w:r>
         <w:t>(</w:t>
       </w:r>
-      <w:hyperlink r:id="rId12" w:history="1">
+      <w:hyperlink r:id="rId11" w:history="1">
         <w:r>
           <w:rPr>
             <w:rStyle w:val="Hyperlink"/>
@@ -1026,7 +1003,7 @@
       <w:r>
         <w:t>For further information about databases, refer to our Database Help page (</w:t>
       </w:r>
-      <w:hyperlink r:id="rId13" w:history="1">
+      <w:hyperlink r:id="rId12" w:history="1">
         <w:r>
           <w:rPr>
             <w:rStyle w:val="Hyperlink"/>
@@ -1048,7 +1025,7 @@
     </w:p>
     <w:p>
       <w:pPr>
-        <w:pStyle w:val="Titel"/>
+        <w:pStyle w:val="Title"/>
         <w:rPr>
           <w:lang w:val="en-GB"/>
         </w:rPr>
@@ -1145,15 +1122,7 @@
       </w:r>
       <w:proofErr w:type="spellEnd"/>
       <w:r>
-        <w:t>/Swiss-</w:t>
-      </w:r>
-      <w:proofErr w:type="spellStart"/>
-      <w:r>
-        <w:t>Prot</w:t>
-      </w:r>
-      <w:proofErr w:type="spellEnd"/>
-      <w:r>
-        <w:t xml:space="preserve">), click on download. You can choose between </w:t>
+        <w:t xml:space="preserve">/Swiss-Prot), click on download. You can choose between </w:t>
       </w:r>
       <w:r>
         <w:t>“</w:t>
@@ -1360,7 +1329,7 @@
     </w:p>
     <w:p>
       <w:pPr>
-        <w:pStyle w:val="Titel"/>
+        <w:pStyle w:val="Title"/>
         <w:rPr>
           <w:lang w:val="en-GB"/>
         </w:rPr>
@@ -1550,8 +1519,8 @@
       </w:r>
     </w:p>
     <w:sectPr>
-      <w:headerReference w:type="default" r:id="rId14"/>
-      <w:footerReference w:type="default" r:id="rId15"/>
+      <w:headerReference w:type="default" r:id="rId13"/>
+      <w:footerReference w:type="default" r:id="rId14"/>
       <w:pgSz w:w="12240" w:h="15840"/>
       <w:pgMar w:top="1440" w:right="1440" w:bottom="1440" w:left="1440" w:header="708" w:footer="708" w:gutter="0"/>
       <w:cols w:space="708"/>
@@ -1562,7 +1531,7 @@
 </file>
 
 <file path=word/endnotes.xml><?xml version="1.0" encoding="utf-8"?>
-<w:endnotes xmlns:wpc="http://schemas.microsoft.com/office/word/2010/wordprocessingCanvas" xmlns:mc="http://schemas.openxmlformats.org/markup-compatibility/2006" xmlns:o="urn:schemas-microsoft-com:office:office" xmlns:r="http://schemas.openxmlformats.org/officeDocument/2006/relationships" xmlns:m="http://schemas.openxmlformats.org/officeDocument/2006/math" xmlns:v="urn:schemas-microsoft-com:vml" xmlns:wp14="http://schemas.microsoft.com/office/word/2010/wordprocessingDrawing" xmlns:wp="http://schemas.openxmlformats.org/drawingml/2006/wordprocessingDrawing" xmlns:w10="urn:schemas-microsoft-com:office:word" xmlns:w="http://schemas.openxmlformats.org/wordprocessingml/2006/main" xmlns:w14="http://schemas.microsoft.com/office/word/2010/wordml" xmlns:wpg="http://schemas.microsoft.com/office/word/2010/wordprocessingGroup" xmlns:wpi="http://schemas.microsoft.com/office/word/2010/wordprocessingInk" xmlns:wne="http://schemas.microsoft.com/office/word/2006/wordml" xmlns:wps="http://schemas.microsoft.com/office/word/2010/wordprocessingShape" mc:Ignorable="w14 wp14">
+<w:endnotes xmlns:ve="http://schemas.openxmlformats.org/markup-compatibility/2006" xmlns:o="urn:schemas-microsoft-com:office:office" xmlns:r="http://schemas.openxmlformats.org/officeDocument/2006/relationships" xmlns:m="http://schemas.openxmlformats.org/officeDocument/2006/math" xmlns:v="urn:schemas-microsoft-com:vml" xmlns:wp="http://schemas.openxmlformats.org/drawingml/2006/wordprocessingDrawing" xmlns:w10="urn:schemas-microsoft-com:office:word" xmlns:w="http://schemas.openxmlformats.org/wordprocessingml/2006/main" xmlns:wne="http://schemas.microsoft.com/office/word/2006/wordml">
   <w:endnote w:type="separator" w:id="-1">
     <w:p>
       <w:pPr>
@@ -1587,7 +1556,7 @@
 </file>
 
 <file path=word/footer1.xml><?xml version="1.0" encoding="utf-8"?>
-<w:ftr xmlns:wpc="http://schemas.microsoft.com/office/word/2010/wordprocessingCanvas" xmlns:mc="http://schemas.openxmlformats.org/markup-compatibility/2006" xmlns:o="urn:schemas-microsoft-com:office:office" xmlns:r="http://schemas.openxmlformats.org/officeDocument/2006/relationships" xmlns:m="http://schemas.openxmlformats.org/officeDocument/2006/math" xmlns:v="urn:schemas-microsoft-com:vml" xmlns:wp14="http://schemas.microsoft.com/office/word/2010/wordprocessingDrawing" xmlns:wp="http://schemas.openxmlformats.org/drawingml/2006/wordprocessingDrawing" xmlns:w10="urn:schemas-microsoft-com:office:word" xmlns:w="http://schemas.openxmlformats.org/wordprocessingml/2006/main" xmlns:w14="http://schemas.microsoft.com/office/word/2010/wordml" xmlns:wpg="http://schemas.microsoft.com/office/word/2010/wordprocessingGroup" xmlns:wpi="http://schemas.microsoft.com/office/word/2010/wordprocessingInk" xmlns:wne="http://schemas.microsoft.com/office/word/2006/wordml" xmlns:wps="http://schemas.microsoft.com/office/word/2010/wordprocessingShape" mc:Ignorable="w14 wp14">
+<w:ftr xmlns:ve="http://schemas.openxmlformats.org/markup-compatibility/2006" xmlns:o="urn:schemas-microsoft-com:office:office" xmlns:r="http://schemas.openxmlformats.org/officeDocument/2006/relationships" xmlns:m="http://schemas.openxmlformats.org/officeDocument/2006/math" xmlns:v="urn:schemas-microsoft-com:vml" xmlns:wp="http://schemas.openxmlformats.org/drawingml/2006/wordprocessingDrawing" xmlns:w10="urn:schemas-microsoft-com:office:word" xmlns:w="http://schemas.openxmlformats.org/wordprocessingml/2006/main" xmlns:wne="http://schemas.microsoft.com/office/word/2006/wordml">
   <w:p>
     <w:pPr>
       <w:pBdr>
@@ -1649,7 +1618,7 @@
   </w:p>
   <w:p>
     <w:pPr>
-      <w:pStyle w:val="Fuzeile"/>
+      <w:pStyle w:val="Footer"/>
       <w:pBdr>
         <w:top w:val="single" w:sz="4" w:space="1" w:color="auto"/>
       </w:pBdr>
@@ -1685,7 +1654,7 @@
         <w:b/>
         <w:noProof/>
       </w:rPr>
-      <w:t>3</w:t>
+      <w:t>2</w:t>
     </w:r>
     <w:r>
       <w:rPr>
@@ -1732,7 +1701,7 @@
 </file>
 
 <file path=word/footnotes.xml><?xml version="1.0" encoding="utf-8"?>
-<w:footnotes xmlns:wpc="http://schemas.microsoft.com/office/word/2010/wordprocessingCanvas" xmlns:mc="http://schemas.openxmlformats.org/markup-compatibility/2006" xmlns:o="urn:schemas-microsoft-com:office:office" xmlns:r="http://schemas.openxmlformats.org/officeDocument/2006/relationships" xmlns:m="http://schemas.openxmlformats.org/officeDocument/2006/math" xmlns:v="urn:schemas-microsoft-com:vml" xmlns:wp14="http://schemas.microsoft.com/office/word/2010/wordprocessingDrawing" xmlns:wp="http://schemas.openxmlformats.org/drawingml/2006/wordprocessingDrawing" xmlns:w10="urn:schemas-microsoft-com:office:word" xmlns:w="http://schemas.openxmlformats.org/wordprocessingml/2006/main" xmlns:w14="http://schemas.microsoft.com/office/word/2010/wordml" xmlns:wpg="http://schemas.microsoft.com/office/word/2010/wordprocessingGroup" xmlns:wpi="http://schemas.microsoft.com/office/word/2010/wordprocessingInk" xmlns:wne="http://schemas.microsoft.com/office/word/2006/wordml" xmlns:wps="http://schemas.microsoft.com/office/word/2010/wordprocessingShape" mc:Ignorable="w14 wp14">
+<w:footnotes xmlns:ve="http://schemas.openxmlformats.org/markup-compatibility/2006" xmlns:o="urn:schemas-microsoft-com:office:office" xmlns:r="http://schemas.openxmlformats.org/officeDocument/2006/relationships" xmlns:m="http://schemas.openxmlformats.org/officeDocument/2006/math" xmlns:v="urn:schemas-microsoft-com:vml" xmlns:wp="http://schemas.openxmlformats.org/drawingml/2006/wordprocessingDrawing" xmlns:w10="urn:schemas-microsoft-com:office:word" xmlns:w="http://schemas.openxmlformats.org/wordprocessingml/2006/main" xmlns:wne="http://schemas.microsoft.com/office/word/2006/wordml">
   <w:footnote w:type="separator" w:id="-1">
     <w:p>
       <w:pPr>
@@ -1757,10 +1726,10 @@
 </file>
 
 <file path=word/header1.xml><?xml version="1.0" encoding="utf-8"?>
-<w:hdr xmlns:wpc="http://schemas.microsoft.com/office/word/2010/wordprocessingCanvas" xmlns:mc="http://schemas.openxmlformats.org/markup-compatibility/2006" xmlns:o="urn:schemas-microsoft-com:office:office" xmlns:r="http://schemas.openxmlformats.org/officeDocument/2006/relationships" xmlns:m="http://schemas.openxmlformats.org/officeDocument/2006/math" xmlns:v="urn:schemas-microsoft-com:vml" xmlns:wp14="http://schemas.microsoft.com/office/word/2010/wordprocessingDrawing" xmlns:wp="http://schemas.openxmlformats.org/drawingml/2006/wordprocessingDrawing" xmlns:w10="urn:schemas-microsoft-com:office:word" xmlns:w="http://schemas.openxmlformats.org/wordprocessingml/2006/main" xmlns:w14="http://schemas.microsoft.com/office/word/2010/wordml" xmlns:wpg="http://schemas.microsoft.com/office/word/2010/wordprocessingGroup" xmlns:wpi="http://schemas.microsoft.com/office/word/2010/wordprocessingInk" xmlns:wne="http://schemas.microsoft.com/office/word/2006/wordml" xmlns:wps="http://schemas.microsoft.com/office/word/2010/wordprocessingShape" mc:Ignorable="w14 wp14">
+<w:hdr xmlns:ve="http://schemas.openxmlformats.org/markup-compatibility/2006" xmlns:o="urn:schemas-microsoft-com:office:office" xmlns:r="http://schemas.openxmlformats.org/officeDocument/2006/relationships" xmlns:m="http://schemas.openxmlformats.org/officeDocument/2006/math" xmlns:v="urn:schemas-microsoft-com:vml" xmlns:wp="http://schemas.openxmlformats.org/drawingml/2006/wordprocessingDrawing" xmlns:w10="urn:schemas-microsoft-com:office:word" xmlns:w="http://schemas.openxmlformats.org/wordprocessingml/2006/main" xmlns:wne="http://schemas.microsoft.com/office/word/2006/wordml">
   <w:p>
     <w:pPr>
-      <w:pStyle w:val="Kopfzeile"/>
+      <w:pStyle w:val="Header"/>
       <w:pBdr>
         <w:bottom w:val="single" w:sz="4" w:space="1" w:color="auto"/>
       </w:pBdr>
@@ -1806,7 +1775,7 @@
 </file>
 
 <file path=word/numbering.xml><?xml version="1.0" encoding="utf-8"?>
-<w:numbering xmlns:wpc="http://schemas.microsoft.com/office/word/2010/wordprocessingCanvas" xmlns:mc="http://schemas.openxmlformats.org/markup-compatibility/2006" xmlns:o="urn:schemas-microsoft-com:office:office" xmlns:r="http://schemas.openxmlformats.org/officeDocument/2006/relationships" xmlns:m="http://schemas.openxmlformats.org/officeDocument/2006/math" xmlns:v="urn:schemas-microsoft-com:vml" xmlns:wp14="http://schemas.microsoft.com/office/word/2010/wordprocessingDrawing" xmlns:wp="http://schemas.openxmlformats.org/drawingml/2006/wordprocessingDrawing" xmlns:w10="urn:schemas-microsoft-com:office:word" xmlns:w="http://schemas.openxmlformats.org/wordprocessingml/2006/main" xmlns:w14="http://schemas.microsoft.com/office/word/2010/wordml" xmlns:wpg="http://schemas.microsoft.com/office/word/2010/wordprocessingGroup" xmlns:wpi="http://schemas.microsoft.com/office/word/2010/wordprocessingInk" xmlns:wne="http://schemas.microsoft.com/office/word/2006/wordml" xmlns:wps="http://schemas.microsoft.com/office/word/2010/wordprocessingShape" mc:Ignorable="w14 wp14">
+<w:numbering xmlns:ve="http://schemas.openxmlformats.org/markup-compatibility/2006" xmlns:o="urn:schemas-microsoft-com:office:office" xmlns:r="http://schemas.openxmlformats.org/officeDocument/2006/relationships" xmlns:m="http://schemas.openxmlformats.org/officeDocument/2006/math" xmlns:v="urn:schemas-microsoft-com:vml" xmlns:wp="http://schemas.openxmlformats.org/drawingml/2006/wordprocessingDrawing" xmlns:w10="urn:schemas-microsoft-com:office:word" xmlns:w="http://schemas.openxmlformats.org/wordprocessingml/2006/main" xmlns:wne="http://schemas.microsoft.com/office/word/2006/wordml">
   <w:abstractNum w:abstractNumId="0">
     <w:nsid w:val="00000001"/>
     <w:multiLevelType w:val="multilevel"/>
@@ -3430,7 +3399,7 @@
 </file>
 
 <file path=word/styles.xml><?xml version="1.0" encoding="utf-8"?>
-<w:styles xmlns:mc="http://schemas.openxmlformats.org/markup-compatibility/2006" xmlns:r="http://schemas.openxmlformats.org/officeDocument/2006/relationships" xmlns:w="http://schemas.openxmlformats.org/wordprocessingml/2006/main" xmlns:w14="http://schemas.microsoft.com/office/word/2010/wordml" mc:Ignorable="w14">
+<w:styles xmlns:r="http://schemas.openxmlformats.org/officeDocument/2006/relationships" xmlns:w="http://schemas.openxmlformats.org/wordprocessingml/2006/main">
   <w:docDefaults>
     <w:rPrDefault>
       <w:rPr>
@@ -3580,7 +3549,7 @@
     <w:lsdException w:name="Bibliography" w:uiPriority="37"/>
     <w:lsdException w:name="TOC Heading" w:uiPriority="39" w:qFormat="1"/>
   </w:latentStyles>
-  <w:style w:type="paragraph" w:default="1" w:styleId="Standard">
+  <w:style w:type="paragraph" w:default="1" w:styleId="Normal">
     <w:name w:val="Normal"/>
     <w:qFormat/>
     <w:rsid w:val="00916DF9"/>
@@ -3593,11 +3562,11 @@
       <w:lang w:val="en-US" w:eastAsia="en-US"/>
     </w:rPr>
   </w:style>
-  <w:style w:type="paragraph" w:styleId="berschrift1">
+  <w:style w:type="paragraph" w:styleId="Heading1">
     <w:name w:val="heading 1"/>
-    <w:basedOn w:val="Standard"/>
-    <w:next w:val="Standard"/>
-    <w:link w:val="berschrift1Zchn"/>
+    <w:basedOn w:val="Normal"/>
+    <w:next w:val="Normal"/>
+    <w:link w:val="Heading1Char"/>
     <w:uiPriority w:val="9"/>
     <w:qFormat/>
     <w:rsid w:val="00FA5B0C"/>
@@ -3616,17 +3585,18 @@
       <w:szCs w:val="28"/>
     </w:rPr>
   </w:style>
-  <w:style w:type="character" w:default="1" w:styleId="Absatz-Standardschriftart">
+  <w:style w:type="character" w:default="1" w:styleId="DefaultParagraphFont">
     <w:name w:val="Default Paragraph Font"/>
     <w:uiPriority w:val="1"/>
     <w:semiHidden/>
     <w:unhideWhenUsed/>
   </w:style>
-  <w:style w:type="table" w:default="1" w:styleId="NormaleTabelle">
+  <w:style w:type="table" w:default="1" w:styleId="TableNormal">
     <w:name w:val="Normal Table"/>
     <w:uiPriority w:val="99"/>
     <w:semiHidden/>
     <w:unhideWhenUsed/>
+    <w:qFormat/>
     <w:tblPr>
       <w:tblInd w:w="0" w:type="dxa"/>
       <w:tblCellMar>
@@ -3637,17 +3607,17 @@
       </w:tblCellMar>
     </w:tblPr>
   </w:style>
-  <w:style w:type="numbering" w:default="1" w:styleId="KeineListe">
+  <w:style w:type="numbering" w:default="1" w:styleId="NoList">
     <w:name w:val="No List"/>
     <w:uiPriority w:val="99"/>
     <w:semiHidden/>
     <w:unhideWhenUsed/>
   </w:style>
-  <w:style w:type="paragraph" w:styleId="Titel">
+  <w:style w:type="paragraph" w:styleId="Title">
     <w:name w:val="Title"/>
-    <w:basedOn w:val="Standard"/>
-    <w:next w:val="Standard"/>
-    <w:link w:val="TitelZchn"/>
+    <w:basedOn w:val="Normal"/>
+    <w:next w:val="Normal"/>
+    <w:link w:val="TitleChar"/>
     <w:uiPriority w:val="10"/>
     <w:qFormat/>
     <w:rsid w:val="00FA5B0C"/>
@@ -3667,10 +3637,10 @@
       <w:szCs w:val="52"/>
     </w:rPr>
   </w:style>
-  <w:style w:type="character" w:customStyle="1" w:styleId="TitelZchn">
-    <w:name w:val="Titel Zchn"/>
-    <w:basedOn w:val="Absatz-Standardschriftart"/>
-    <w:link w:val="Titel"/>
+  <w:style w:type="character" w:customStyle="1" w:styleId="TitleChar">
+    <w:name w:val="Title Char"/>
+    <w:basedOn w:val="DefaultParagraphFont"/>
+    <w:link w:val="Title"/>
     <w:uiPriority w:val="10"/>
     <w:rsid w:val="00FA5B0C"/>
     <w:rPr>
@@ -3682,10 +3652,10 @@
       <w:szCs w:val="52"/>
     </w:rPr>
   </w:style>
-  <w:style w:type="character" w:customStyle="1" w:styleId="berschrift1Zchn">
-    <w:name w:val="Überschrift 1 Zchn"/>
-    <w:basedOn w:val="Absatz-Standardschriftart"/>
-    <w:link w:val="berschrift1"/>
+  <w:style w:type="character" w:customStyle="1" w:styleId="Heading1Char">
+    <w:name w:val="Heading 1 Char"/>
+    <w:basedOn w:val="DefaultParagraphFont"/>
+    <w:link w:val="Heading1"/>
     <w:uiPriority w:val="9"/>
     <w:rsid w:val="00FA5B0C"/>
     <w:rPr>
@@ -3697,9 +3667,9 @@
       <w:szCs w:val="28"/>
     </w:rPr>
   </w:style>
-  <w:style w:type="character" w:styleId="Hervorhebung">
+  <w:style w:type="character" w:styleId="Emphasis">
     <w:name w:val="Emphasis"/>
-    <w:basedOn w:val="Absatz-Standardschriftart"/>
+    <w:basedOn w:val="DefaultParagraphFont"/>
     <w:uiPriority w:val="20"/>
     <w:qFormat/>
     <w:rsid w:val="000A5E24"/>
@@ -3716,9 +3686,9 @@
       <w:u w:val="single"/>
     </w:rPr>
   </w:style>
-  <w:style w:type="character" w:styleId="SchwacheHervorhebung">
+  <w:style w:type="character" w:styleId="SubtleEmphasis">
     <w:name w:val="Subtle Emphasis"/>
-    <w:basedOn w:val="Absatz-Standardschriftart"/>
+    <w:basedOn w:val="DefaultParagraphFont"/>
     <w:uiPriority w:val="19"/>
     <w:qFormat/>
     <w:rsid w:val="00812A0D"/>
@@ -3728,9 +3698,9 @@
       <w:color w:val="808080"/>
     </w:rPr>
   </w:style>
-  <w:style w:type="character" w:styleId="BesuchterHyperlink">
+  <w:style w:type="character" w:styleId="FollowedHyperlink">
     <w:name w:val="FollowedHyperlink"/>
-    <w:basedOn w:val="Absatz-Standardschriftart"/>
+    <w:basedOn w:val="DefaultParagraphFont"/>
     <w:uiPriority w:val="99"/>
     <w:semiHidden/>
     <w:unhideWhenUsed/>
@@ -3740,9 +3710,9 @@
       <w:u w:val="single"/>
     </w:rPr>
   </w:style>
-  <w:style w:type="character" w:styleId="Fett">
+  <w:style w:type="character" w:styleId="Strong">
     <w:name w:val="Strong"/>
-    <w:basedOn w:val="Absatz-Standardschriftart"/>
+    <w:basedOn w:val="DefaultParagraphFont"/>
     <w:uiPriority w:val="22"/>
     <w:qFormat/>
     <w:rsid w:val="005501DD"/>
@@ -3751,10 +3721,10 @@
       <w:bCs/>
     </w:rPr>
   </w:style>
-  <w:style w:type="paragraph" w:styleId="Kopfzeile">
+  <w:style w:type="paragraph" w:styleId="Header">
     <w:name w:val="header"/>
-    <w:basedOn w:val="Standard"/>
-    <w:link w:val="KopfzeileZchn"/>
+    <w:basedOn w:val="Normal"/>
+    <w:link w:val="HeaderChar"/>
     <w:uiPriority w:val="99"/>
     <w:unhideWhenUsed/>
     <w:rsid w:val="00C22471"/>
@@ -3765,10 +3735,10 @@
       </w:tabs>
     </w:pPr>
   </w:style>
-  <w:style w:type="character" w:customStyle="1" w:styleId="KopfzeileZchn">
-    <w:name w:val="Kopfzeile Zchn"/>
-    <w:basedOn w:val="Absatz-Standardschriftart"/>
-    <w:link w:val="Kopfzeile"/>
+  <w:style w:type="character" w:customStyle="1" w:styleId="HeaderChar">
+    <w:name w:val="Header Char"/>
+    <w:basedOn w:val="DefaultParagraphFont"/>
+    <w:link w:val="Header"/>
     <w:uiPriority w:val="99"/>
     <w:rsid w:val="00C22471"/>
     <w:rPr>
@@ -3777,10 +3747,10 @@
       <w:lang w:val="en-US" w:eastAsia="en-US"/>
     </w:rPr>
   </w:style>
-  <w:style w:type="paragraph" w:styleId="Fuzeile">
+  <w:style w:type="paragraph" w:styleId="Footer">
     <w:name w:val="footer"/>
-    <w:basedOn w:val="Standard"/>
-    <w:link w:val="FuzeileZchn"/>
+    <w:basedOn w:val="Normal"/>
+    <w:link w:val="FooterChar"/>
     <w:uiPriority w:val="99"/>
     <w:unhideWhenUsed/>
     <w:rsid w:val="00C22471"/>
@@ -3791,10 +3761,10 @@
       </w:tabs>
     </w:pPr>
   </w:style>
-  <w:style w:type="character" w:customStyle="1" w:styleId="FuzeileZchn">
-    <w:name w:val="Fußzeile Zchn"/>
-    <w:basedOn w:val="Absatz-Standardschriftart"/>
-    <w:link w:val="Fuzeile"/>
+  <w:style w:type="character" w:customStyle="1" w:styleId="FooterChar">
+    <w:name w:val="Footer Char"/>
+    <w:basedOn w:val="DefaultParagraphFont"/>
+    <w:link w:val="Footer"/>
     <w:uiPriority w:val="99"/>
     <w:rsid w:val="00C22471"/>
     <w:rPr>
@@ -3803,10 +3773,10 @@
       <w:lang w:val="en-US" w:eastAsia="en-US"/>
     </w:rPr>
   </w:style>
-  <w:style w:type="paragraph" w:styleId="Sprechblasentext">
+  <w:style w:type="paragraph" w:styleId="BalloonText">
     <w:name w:val="Balloon Text"/>
-    <w:basedOn w:val="Standard"/>
-    <w:link w:val="SprechblasentextZchn"/>
+    <w:basedOn w:val="Normal"/>
+    <w:link w:val="BalloonTextChar"/>
     <w:uiPriority w:val="99"/>
     <w:semiHidden/>
     <w:unhideWhenUsed/>
@@ -3820,10 +3790,10 @@
       <w:szCs w:val="16"/>
     </w:rPr>
   </w:style>
-  <w:style w:type="character" w:customStyle="1" w:styleId="SprechblasentextZchn">
-    <w:name w:val="Sprechblasentext Zchn"/>
-    <w:basedOn w:val="Absatz-Standardschriftart"/>
-    <w:link w:val="Sprechblasentext"/>
+  <w:style w:type="character" w:customStyle="1" w:styleId="BalloonTextChar">
+    <w:name w:val="Balloon Text Char"/>
+    <w:basedOn w:val="DefaultParagraphFont"/>
+    <w:link w:val="BalloonText"/>
     <w:uiPriority w:val="99"/>
     <w:semiHidden/>
     <w:rsid w:val="00C22471"/>
@@ -3834,9 +3804,9 @@
       <w:lang w:val="en-US" w:eastAsia="en-US"/>
     </w:rPr>
   </w:style>
-  <w:style w:type="character" w:styleId="Platzhaltertext">
+  <w:style w:type="character" w:styleId="PlaceholderText">
     <w:name w:val="Placeholder Text"/>
-    <w:basedOn w:val="Absatz-Standardschriftart"/>
+    <w:basedOn w:val="DefaultParagraphFont"/>
     <w:uiPriority w:val="99"/>
     <w:semiHidden/>
     <w:rsid w:val="00ED124C"/>
@@ -3844,9 +3814,9 @@
       <w:color w:val="808080"/>
     </w:rPr>
   </w:style>
-  <w:style w:type="paragraph" w:styleId="Listenabsatz">
+  <w:style w:type="paragraph" w:styleId="ListParagraph">
     <w:name w:val="List Paragraph"/>
-    <w:basedOn w:val="Standard"/>
+    <w:basedOn w:val="Normal"/>
     <w:uiPriority w:val="34"/>
     <w:qFormat/>
     <w:rsid w:val="00ED124C"/>
@@ -3855,9 +3825,9 @@
       <w:contextualSpacing/>
     </w:pPr>
   </w:style>
-  <w:style w:type="character" w:styleId="Kommentarzeichen">
+  <w:style w:type="character" w:styleId="CommentReference">
     <w:name w:val="annotation reference"/>
-    <w:basedOn w:val="Absatz-Standardschriftart"/>
+    <w:basedOn w:val="DefaultParagraphFont"/>
     <w:uiPriority w:val="99"/>
     <w:semiHidden/>
     <w:unhideWhenUsed/>
@@ -3867,10 +3837,10 @@
       <w:szCs w:val="16"/>
     </w:rPr>
   </w:style>
-  <w:style w:type="paragraph" w:styleId="Kommentartext">
+  <w:style w:type="paragraph" w:styleId="CommentText">
     <w:name w:val="annotation text"/>
-    <w:basedOn w:val="Standard"/>
-    <w:link w:val="KommentartextZchn"/>
+    <w:basedOn w:val="Normal"/>
+    <w:link w:val="CommentTextChar"/>
     <w:uiPriority w:val="99"/>
     <w:semiHidden/>
     <w:unhideWhenUsed/>
@@ -3883,10 +3853,10 @@
       <w:szCs w:val="20"/>
     </w:rPr>
   </w:style>
-  <w:style w:type="character" w:customStyle="1" w:styleId="KommentartextZchn">
-    <w:name w:val="Kommentartext Zchn"/>
-    <w:basedOn w:val="Absatz-Standardschriftart"/>
-    <w:link w:val="Kommentartext"/>
+  <w:style w:type="character" w:customStyle="1" w:styleId="CommentTextChar">
+    <w:name w:val="Comment Text Char"/>
+    <w:basedOn w:val="DefaultParagraphFont"/>
+    <w:link w:val="CommentText"/>
     <w:uiPriority w:val="99"/>
     <w:semiHidden/>
     <w:rsid w:val="0015689A"/>
@@ -3894,11 +3864,11 @@
       <w:lang w:val="en-US" w:eastAsia="en-US"/>
     </w:rPr>
   </w:style>
-  <w:style w:type="paragraph" w:styleId="Kommentarthema">
+  <w:style w:type="paragraph" w:styleId="CommentSubject">
     <w:name w:val="annotation subject"/>
-    <w:basedOn w:val="Kommentartext"/>
-    <w:next w:val="Kommentartext"/>
-    <w:link w:val="KommentarthemaZchn"/>
+    <w:basedOn w:val="CommentText"/>
+    <w:next w:val="CommentText"/>
+    <w:link w:val="CommentSubjectChar"/>
     <w:uiPriority w:val="99"/>
     <w:semiHidden/>
     <w:unhideWhenUsed/>
@@ -3908,10 +3878,10 @@
       <w:bCs/>
     </w:rPr>
   </w:style>
-  <w:style w:type="character" w:customStyle="1" w:styleId="KommentarthemaZchn">
-    <w:name w:val="Kommentarthema Zchn"/>
-    <w:basedOn w:val="KommentartextZchn"/>
-    <w:link w:val="Kommentarthema"/>
+  <w:style w:type="character" w:customStyle="1" w:styleId="CommentSubjectChar">
+    <w:name w:val="Comment Subject Char"/>
+    <w:basedOn w:val="CommentTextChar"/>
+    <w:link w:val="CommentSubject"/>
     <w:uiPriority w:val="99"/>
     <w:semiHidden/>
     <w:rsid w:val="0015689A"/>
@@ -3921,9 +3891,9 @@
       <w:lang w:val="en-US" w:eastAsia="en-US"/>
     </w:rPr>
   </w:style>
-  <w:style w:type="table" w:styleId="Tabellenraster">
+  <w:style w:type="table" w:styleId="TableGrid">
     <w:name w:val="Table Grid"/>
-    <w:basedOn w:val="NormaleTabelle"/>
+    <w:basedOn w:val="TableNormal"/>
     <w:uiPriority w:val="59"/>
     <w:rsid w:val="00B53C19"/>
     <w:tblPr>
@@ -3944,9 +3914,9 @@
       </w:tblCellMar>
     </w:tblPr>
   </w:style>
-  <w:style w:type="table" w:styleId="MittleresRaster3-Akzent5">
+  <w:style w:type="table" w:styleId="MediumGrid3-Accent5">
     <w:name w:val="Medium Grid 3 Accent 5"/>
-    <w:basedOn w:val="NormaleTabelle"/>
+    <w:basedOn w:val="TableNormal"/>
     <w:uiPriority w:val="69"/>
     <w:rsid w:val="00633117"/>
     <w:tblPr>
@@ -4082,7 +4052,7 @@
       </w:tcPr>
     </w:tblStylePr>
   </w:style>
-  <w:style w:type="paragraph" w:styleId="berarbeitung">
+  <w:style w:type="paragraph" w:styleId="Revision">
     <w:name w:val="Revision"/>
     <w:hidden/>
     <w:uiPriority w:val="99"/>
@@ -4094,9 +4064,9 @@
       <w:lang w:val="en-US" w:eastAsia="en-US"/>
     </w:rPr>
   </w:style>
-  <w:style w:type="paragraph" w:styleId="StandardWeb">
+  <w:style w:type="paragraph" w:styleId="NormalWeb">
     <w:name w:val="Normal (Web)"/>
-    <w:basedOn w:val="Standard"/>
+    <w:basedOn w:val="Normal"/>
     <w:uiPriority w:val="99"/>
     <w:semiHidden/>
     <w:unhideWhenUsed/>
@@ -4113,12 +4083,12 @@
   </w:style>
   <w:style w:type="character" w:customStyle="1" w:styleId="apple-style-span">
     <w:name w:val="apple-style-span"/>
-    <w:basedOn w:val="Absatz-Standardschriftart"/>
+    <w:basedOn w:val="DefaultParagraphFont"/>
     <w:rsid w:val="00CC21D6"/>
   </w:style>
   <w:style w:type="paragraph" w:customStyle="1" w:styleId="summary">
     <w:name w:val="summary"/>
-    <w:basedOn w:val="Standard"/>
+    <w:basedOn w:val="Normal"/>
     <w:rsid w:val="00CC21D6"/>
     <w:pPr>
       <w:spacing w:before="100" w:beforeAutospacing="1" w:after="100" w:afterAutospacing="1" w:line="240" w:lineRule="auto"/>
@@ -5125,7 +5095,7 @@
 </file>
 
 <file path=customXml/itemProps1.xml><?xml version="1.0" encoding="utf-8"?>
-<ds:datastoreItem xmlns:ds="http://schemas.openxmlformats.org/officeDocument/2006/customXml" ds:itemID="{D06E9924-E49F-4094-8324-B63103BD7612}">
+<ds:datastoreItem xmlns:ds="http://schemas.openxmlformats.org/officeDocument/2006/customXml" ds:itemID="{D1A84F33-7ED5-4F70-A505-7CF5F7B3CA50}">
   <ds:schemaRefs>
     <ds:schemaRef ds:uri="http://schemas.openxmlformats.org/officeDocument/2006/bibliography"/>
   </ds:schemaRefs>

</xml_diff>

<commit_message>
Started revising the tutorials to use the new SearchGUI and PeptideShaker versions plus the new example dataset.
</commit_message>
<xml_diff>
--- a/wiki/tutorial/1_database_generation.docx
+++ b/wiki/tutorial/1_database_generation.docx
@@ -34,11 +34,19 @@
         <w:rPr>
           <w:lang w:val="en-GB"/>
         </w:rPr>
-        <w:t xml:space="preserve">In order to identify our peptides and proteins, we are going to compare the mass spectra to in </w:t>
+        <w:t xml:space="preserve">In order to identify our peptides and proteins, we are going to compare the mass spectra to </w:t>
+      </w:r>
+      <w:r>
+        <w:rPr>
+          <w:i/>
+          <w:lang w:val="en-GB"/>
+        </w:rPr>
+        <w:t xml:space="preserve">in </w:t>
       </w:r>
       <w:proofErr w:type="spellStart"/>
       <w:r>
         <w:rPr>
+          <w:i/>
           <w:lang w:val="en-GB"/>
         </w:rPr>
         <w:t>sillico</w:t>
@@ -296,75 +304,59 @@
         <w:rPr>
           <w:lang w:val="en-GB"/>
         </w:rPr>
-        <w:t xml:space="preserve"> our example were obtained on a </w:t>
+        <w:t xml:space="preserve"> our example were obtained from</w:t>
+      </w:r>
+      <w:r>
+        <w:rPr>
+          <w:lang w:val="en-GB"/>
+        </w:rPr>
+        <w:t xml:space="preserve"> a </w:t>
+      </w:r>
+      <w:r>
+        <w:rPr>
+          <w:lang w:val="en-GB"/>
+        </w:rPr>
+        <w:t>human</w:t>
+      </w:r>
+      <w:r>
+        <w:rPr>
+          <w:lang w:val="en-GB"/>
+        </w:rPr>
+        <w:t xml:space="preserve"> sample. Go to</w:t>
+      </w:r>
+      <w:r>
+        <w:rPr>
+          <w:lang w:val="en-GB"/>
+        </w:rPr>
+        <w:t xml:space="preserve"> the </w:t>
       </w:r>
       <w:proofErr w:type="spellStart"/>
       <w:r>
         <w:rPr>
-          <w:i/>
-          <w:lang w:val="en-GB"/>
-        </w:rPr>
-        <w:t>Pyrococcus</w:t>
+          <w:color w:val="1F497D" w:themeColor="text2"/>
+          <w:lang w:val="en-GB"/>
+        </w:rPr>
+        <w:t>UniProt</w:t>
       </w:r>
       <w:proofErr w:type="spellEnd"/>
       <w:r>
         <w:rPr>
-          <w:i/>
+          <w:color w:val="1F497D" w:themeColor="text2"/>
           <w:lang w:val="en-GB"/>
         </w:rPr>
         <w:t xml:space="preserve"> </w:t>
       </w:r>
-      <w:proofErr w:type="spellStart"/>
-      <w:r>
-        <w:rPr>
-          <w:i/>
-          <w:lang w:val="en-GB"/>
-        </w:rPr>
-        <w:t>f</w:t>
-      </w:r>
-      <w:r>
-        <w:rPr>
-          <w:i/>
-          <w:lang w:val="en-GB"/>
-        </w:rPr>
-        <w:t>uriosus</w:t>
-      </w:r>
-      <w:proofErr w:type="spellEnd"/>
-      <w:r>
-        <w:rPr>
-          <w:lang w:val="en-GB"/>
-        </w:rPr>
-        <w:t xml:space="preserve"> sample. Go on the </w:t>
-      </w:r>
-      <w:proofErr w:type="spellStart"/>
-      <w:r>
-        <w:rPr>
-          <w:color w:val="1F497D" w:themeColor="text2"/>
-          <w:lang w:val="en-GB"/>
-        </w:rPr>
-        <w:t>UniProt</w:t>
-      </w:r>
-      <w:proofErr w:type="spellEnd"/>
-      <w:r>
-        <w:rPr>
-          <w:color w:val="1F497D" w:themeColor="text2"/>
-          <w:lang w:val="en-GB"/>
-        </w:rPr>
-        <w:t xml:space="preserve"> </w:t>
-      </w:r>
-      <w:proofErr w:type="spellStart"/>
-      <w:r>
-        <w:rPr>
-          <w:lang w:val="en-GB"/>
-        </w:rPr>
-        <w:t>webite</w:t>
-      </w:r>
-      <w:proofErr w:type="spellEnd"/>
-      <w:r>
-        <w:rPr>
-          <w:lang w:val="en-GB"/>
-        </w:rPr>
-        <w:t xml:space="preserve"> (</w:t>
+      <w:r>
+        <w:rPr>
+          <w:lang w:val="en-GB"/>
+        </w:rPr>
+        <w:t>webs</w:t>
+      </w:r>
+      <w:r>
+        <w:rPr>
+          <w:lang w:val="en-GB"/>
+        </w:rPr>
+        <w:t>ite (</w:t>
       </w:r>
       <w:hyperlink r:id="rId8" w:history="1">
         <w:r>
@@ -401,74 +393,49 @@
         </w:rPr>
         <w:t xml:space="preserve"> under “Search in” and type </w:t>
       </w:r>
+      <w:r>
+        <w:rPr>
+          <w:i/>
+          <w:lang w:val="en-GB"/>
+        </w:rPr>
+        <w:t>Homo Sapiens</w:t>
+      </w:r>
+      <w:r>
+        <w:rPr>
+          <w:lang w:val="en-GB"/>
+        </w:rPr>
+        <w:t xml:space="preserve"> under “Query”. </w:t>
+      </w:r>
       <w:proofErr w:type="spellStart"/>
       <w:r>
         <w:rPr>
-          <w:i/>
-          <w:lang w:val="en-GB"/>
-        </w:rPr>
-        <w:t>Pyrococcus</w:t>
+          <w:color w:val="1F497D" w:themeColor="text2"/>
+          <w:lang w:val="en-GB"/>
+        </w:rPr>
+        <w:t>Uni</w:t>
+      </w:r>
+      <w:r>
+        <w:rPr>
+          <w:color w:val="1F497D" w:themeColor="text2"/>
+          <w:lang w:val="en-GB"/>
+        </w:rPr>
+        <w:t>P</w:t>
+      </w:r>
+      <w:r>
+        <w:rPr>
+          <w:color w:val="1F497D" w:themeColor="text2"/>
+          <w:lang w:val="en-GB"/>
+        </w:rPr>
+        <w:t>rot</w:t>
       </w:r>
       <w:proofErr w:type="spellEnd"/>
       <w:r>
         <w:rPr>
-          <w:i/>
+          <w:color w:val="1F497D" w:themeColor="text2"/>
           <w:lang w:val="en-GB"/>
         </w:rPr>
         <w:t xml:space="preserve"> </w:t>
       </w:r>
-      <w:proofErr w:type="spellStart"/>
-      <w:r>
-        <w:rPr>
-          <w:i/>
-          <w:lang w:val="en-GB"/>
-        </w:rPr>
-        <w:t>f</w:t>
-      </w:r>
-      <w:r>
-        <w:rPr>
-          <w:i/>
-          <w:lang w:val="en-GB"/>
-        </w:rPr>
-        <w:t>uriosus</w:t>
-      </w:r>
-      <w:proofErr w:type="spellEnd"/>
-      <w:r>
-        <w:rPr>
-          <w:lang w:val="en-GB"/>
-        </w:rPr>
-        <w:t xml:space="preserve"> under “Query”. </w:t>
-      </w:r>
-      <w:proofErr w:type="spellStart"/>
-      <w:r>
-        <w:rPr>
-          <w:color w:val="1F497D" w:themeColor="text2"/>
-          <w:lang w:val="en-GB"/>
-        </w:rPr>
-        <w:t>Uni</w:t>
-      </w:r>
-      <w:r>
-        <w:rPr>
-          <w:color w:val="1F497D" w:themeColor="text2"/>
-          <w:lang w:val="en-GB"/>
-        </w:rPr>
-        <w:t>P</w:t>
-      </w:r>
-      <w:r>
-        <w:rPr>
-          <w:color w:val="1F497D" w:themeColor="text2"/>
-          <w:lang w:val="en-GB"/>
-        </w:rPr>
-        <w:t>rot</w:t>
-      </w:r>
-      <w:proofErr w:type="spellEnd"/>
-      <w:r>
-        <w:rPr>
-          <w:color w:val="1F497D" w:themeColor="text2"/>
-          <w:lang w:val="en-GB"/>
-        </w:rPr>
-        <w:t xml:space="preserve"> </w:t>
-      </w:r>
       <w:r>
         <w:rPr>
           <w:lang w:val="en-GB"/>
@@ -479,7 +446,7 @@
         <w:rPr>
           <w:lang w:val="en-GB"/>
         </w:rPr>
-        <w:t>4</w:t>
+        <w:t>5</w:t>
       </w:r>
       <w:r>
         <w:rPr>
@@ -492,7 +459,7 @@
       <w:pPr>
         <w:jc w:val="both"/>
         <w:rPr>
-          <w:sz w:val="14"/>
+          <w:sz w:val="4"/>
           <w:lang w:val="en-GB"/>
         </w:rPr>
       </w:pPr>
@@ -511,9 +478,9 @@
         </w:rPr>
         <w:drawing>
           <wp:inline distT="0" distB="0" distL="0" distR="0">
-            <wp:extent cx="5249799" cy="3264408"/>
-            <wp:effectExtent l="0" t="19050" r="84201" b="50292"/>
-            <wp:docPr id="7" name="Picture 7"/>
+            <wp:extent cx="5242560" cy="3829050"/>
+            <wp:effectExtent l="0" t="19050" r="72390" b="57150"/>
+            <wp:docPr id="2" name="Picture 7"/>
             <wp:cNvGraphicFramePr>
               <a:graphicFrameLocks xmlns:a="http://schemas.openxmlformats.org/drawingml/2006/main" noChangeAspect="1"/>
             </wp:cNvGraphicFramePr>
@@ -536,7 +503,7 @@
                   <pic:spPr bwMode="auto">
                     <a:xfrm>
                       <a:off x="0" y="0"/>
-                      <a:ext cx="5249799" cy="3264408"/>
+                      <a:ext cx="5242560" cy="3829050"/>
                     </a:xfrm>
                     <a:prstGeom prst="rect">
                       <a:avLst/>
@@ -565,174 +532,186 @@
     </w:p>
     <w:p>
       <w:pPr>
-        <w:spacing w:after="0" w:line="240" w:lineRule="auto"/>
-        <w:rPr>
-          <w:lang w:val="en-GB"/>
-        </w:rPr>
-      </w:pPr>
-      <w:r>
-        <w:rPr>
-          <w:lang w:val="en-GB"/>
-        </w:rPr>
-        <w:br w:type="page"/>
+        <w:jc w:val="both"/>
+        <w:rPr>
+          <w:lang w:val="en-GB"/>
+        </w:rPr>
+      </w:pPr>
+      <w:r>
+        <w:rPr>
+          <w:lang w:val="en-GB"/>
+        </w:rPr>
+        <w:lastRenderedPageBreak/>
+        <w:t xml:space="preserve">Select the </w:t>
+      </w:r>
+      <w:r>
+        <w:rPr>
+          <w:lang w:val="en-GB"/>
+        </w:rPr>
+        <w:t>one named ‘</w:t>
+      </w:r>
+      <w:r>
+        <w:rPr>
+          <w:i/>
+          <w:lang w:val="en-GB"/>
+        </w:rPr>
+        <w:t>Homo sapiens (Human)</w:t>
+      </w:r>
+      <w:r>
+        <w:rPr>
+          <w:lang w:val="en-GB"/>
+        </w:rPr>
+        <w:t>’</w:t>
+      </w:r>
+      <w:r>
+        <w:rPr>
+          <w:lang w:val="en-GB"/>
+        </w:rPr>
+        <w:t xml:space="preserve">, </w:t>
+      </w:r>
+      <w:r>
+        <w:rPr>
+          <w:lang w:val="en-GB"/>
+        </w:rPr>
+        <w:t>the website</w:t>
+      </w:r>
+      <w:r>
+        <w:rPr>
+          <w:lang w:val="en-GB"/>
+        </w:rPr>
+        <w:t xml:space="preserve"> </w:t>
+      </w:r>
+      <w:r>
+        <w:rPr>
+          <w:lang w:val="en-GB"/>
+        </w:rPr>
+        <w:t xml:space="preserve">then </w:t>
+      </w:r>
+      <w:r>
+        <w:rPr>
+          <w:lang w:val="en-GB"/>
+        </w:rPr>
+        <w:t xml:space="preserve">displays the taxonomy tree. Click on </w:t>
+      </w:r>
+      <w:r>
+        <w:rPr>
+          <w:lang w:val="en-GB"/>
+        </w:rPr>
+        <w:t xml:space="preserve">the </w:t>
+      </w:r>
+      <w:r>
+        <w:rPr>
+          <w:lang w:val="en-GB"/>
+        </w:rPr>
+        <w:t>‘</w:t>
+      </w:r>
+      <w:proofErr w:type="spellStart"/>
+      <w:r>
+        <w:rPr>
+          <w:lang w:val="en-GB"/>
+        </w:rPr>
+        <w:t>UniProtKB</w:t>
+      </w:r>
+      <w:proofErr w:type="spellEnd"/>
+      <w:r>
+        <w:rPr>
+          <w:lang w:val="en-GB"/>
+        </w:rPr>
+        <w:t>’</w:t>
+      </w:r>
+      <w:r>
+        <w:rPr>
+          <w:lang w:val="en-GB"/>
+        </w:rPr>
+        <w:t xml:space="preserve"> link in the upper left corner</w:t>
+      </w:r>
+      <w:r>
+        <w:rPr>
+          <w:lang w:val="en-GB"/>
+        </w:rPr>
+        <w:t xml:space="preserve">. </w:t>
+      </w:r>
+      <w:proofErr w:type="spellStart"/>
+      <w:r>
+        <w:rPr>
+          <w:color w:val="1F497D" w:themeColor="text2"/>
+          <w:lang w:val="en-GB"/>
+        </w:rPr>
+        <w:t>Uni</w:t>
+      </w:r>
+      <w:r>
+        <w:rPr>
+          <w:color w:val="1F497D" w:themeColor="text2"/>
+          <w:lang w:val="en-GB"/>
+        </w:rPr>
+        <w:t>P</w:t>
+      </w:r>
+      <w:r>
+        <w:rPr>
+          <w:color w:val="1F497D" w:themeColor="text2"/>
+          <w:lang w:val="en-GB"/>
+        </w:rPr>
+        <w:t>rot</w:t>
+      </w:r>
+      <w:proofErr w:type="spellEnd"/>
+      <w:r>
+        <w:rPr>
+          <w:color w:val="1F497D" w:themeColor="text2"/>
+          <w:lang w:val="en-GB"/>
+        </w:rPr>
+        <w:t xml:space="preserve"> </w:t>
+      </w:r>
+      <w:r>
+        <w:rPr>
+          <w:lang w:val="en-GB"/>
+        </w:rPr>
+        <w:t xml:space="preserve">now </w:t>
+      </w:r>
+      <w:r>
+        <w:rPr>
+          <w:lang w:val="en-GB"/>
+        </w:rPr>
+        <w:t>provides</w:t>
+      </w:r>
+      <w:r>
+        <w:rPr>
+          <w:lang w:val="en-GB"/>
+        </w:rPr>
+        <w:t xml:space="preserve"> all the protein</w:t>
+      </w:r>
+      <w:r>
+        <w:rPr>
+          <w:lang w:val="en-GB"/>
+        </w:rPr>
+        <w:t>s</w:t>
+      </w:r>
+      <w:r>
+        <w:rPr>
+          <w:lang w:val="en-GB"/>
+        </w:rPr>
+        <w:t xml:space="preserve"> expected for the</w:t>
+      </w:r>
+      <w:r>
+        <w:rPr>
+          <w:lang w:val="en-GB"/>
+        </w:rPr>
+        <w:t xml:space="preserve"> </w:t>
+      </w:r>
+      <w:r>
+        <w:rPr>
+          <w:lang w:val="en-GB"/>
+        </w:rPr>
+        <w:t xml:space="preserve">selected </w:t>
+      </w:r>
+      <w:r>
+        <w:rPr>
+          <w:lang w:val="en-GB"/>
+        </w:rPr>
+        <w:t>organism:</w:t>
       </w:r>
     </w:p>
     <w:p>
       <w:pPr>
-        <w:jc w:val="both"/>
-        <w:rPr>
-          <w:lang w:val="en-GB"/>
-        </w:rPr>
-      </w:pPr>
-      <w:r>
-        <w:rPr>
-          <w:lang w:val="en-GB"/>
-        </w:rPr>
-        <w:lastRenderedPageBreak/>
-        <w:t xml:space="preserve">Select the </w:t>
-      </w:r>
-      <w:r>
-        <w:rPr>
-          <w:lang w:val="en-GB"/>
-        </w:rPr>
-        <w:t>one named ‘</w:t>
-      </w:r>
-      <w:proofErr w:type="spellStart"/>
-      <w:r>
-        <w:rPr>
-          <w:i/>
-          <w:lang w:val="en-GB"/>
-        </w:rPr>
-        <w:t>Pyrococcus</w:t>
-      </w:r>
-      <w:proofErr w:type="spellEnd"/>
-      <w:r>
-        <w:rPr>
-          <w:i/>
-          <w:lang w:val="en-GB"/>
-        </w:rPr>
-        <w:t xml:space="preserve"> </w:t>
-      </w:r>
-      <w:proofErr w:type="spellStart"/>
-      <w:r>
-        <w:rPr>
-          <w:i/>
-          <w:lang w:val="en-GB"/>
-        </w:rPr>
-        <w:t>furiosus</w:t>
-      </w:r>
-      <w:proofErr w:type="spellEnd"/>
-      <w:r>
-        <w:rPr>
-          <w:lang w:val="en-GB"/>
-        </w:rPr>
-        <w:t>’</w:t>
-      </w:r>
-      <w:r>
-        <w:rPr>
-          <w:lang w:val="en-GB"/>
-        </w:rPr>
-        <w:t xml:space="preserve">, </w:t>
-      </w:r>
-      <w:r>
-        <w:rPr>
-          <w:lang w:val="en-GB"/>
-        </w:rPr>
-        <w:t>the website</w:t>
-      </w:r>
-      <w:r>
-        <w:rPr>
-          <w:lang w:val="en-GB"/>
-        </w:rPr>
-        <w:t xml:space="preserve"> displays </w:t>
-      </w:r>
-      <w:r>
-        <w:rPr>
-          <w:lang w:val="en-GB"/>
-        </w:rPr>
-        <w:t xml:space="preserve">then </w:t>
-      </w:r>
-      <w:r>
-        <w:rPr>
-          <w:lang w:val="en-GB"/>
-        </w:rPr>
-        <w:t xml:space="preserve">the taxonomy tree. Click on </w:t>
-      </w:r>
-      <w:r>
-        <w:rPr>
-          <w:lang w:val="en-GB"/>
-        </w:rPr>
-        <w:t>‘</w:t>
-      </w:r>
-      <w:proofErr w:type="spellStart"/>
-      <w:r>
-        <w:rPr>
-          <w:lang w:val="en-GB"/>
-        </w:rPr>
-        <w:t>UniProtKB</w:t>
-      </w:r>
-      <w:proofErr w:type="spellEnd"/>
-      <w:r>
-        <w:rPr>
-          <w:lang w:val="en-GB"/>
-        </w:rPr>
-        <w:t>’</w:t>
-      </w:r>
-      <w:r>
-        <w:rPr>
-          <w:lang w:val="en-GB"/>
-        </w:rPr>
-        <w:t xml:space="preserve">. </w:t>
-      </w:r>
-      <w:proofErr w:type="spellStart"/>
-      <w:r>
-        <w:rPr>
-          <w:color w:val="1F497D" w:themeColor="text2"/>
-          <w:lang w:val="en-GB"/>
-        </w:rPr>
-        <w:t>Uniprot</w:t>
-      </w:r>
-      <w:proofErr w:type="spellEnd"/>
-      <w:r>
-        <w:rPr>
-          <w:color w:val="1F497D" w:themeColor="text2"/>
-          <w:lang w:val="en-GB"/>
-        </w:rPr>
-        <w:t xml:space="preserve"> </w:t>
-      </w:r>
-      <w:r>
-        <w:rPr>
-          <w:lang w:val="en-GB"/>
-        </w:rPr>
-        <w:t xml:space="preserve">now </w:t>
-      </w:r>
-      <w:r>
-        <w:rPr>
-          <w:lang w:val="en-GB"/>
-        </w:rPr>
-        <w:t>provides</w:t>
-      </w:r>
-      <w:r>
-        <w:rPr>
-          <w:lang w:val="en-GB"/>
-        </w:rPr>
-        <w:t xml:space="preserve"> all the protein</w:t>
-      </w:r>
-      <w:r>
-        <w:rPr>
-          <w:lang w:val="en-GB"/>
-        </w:rPr>
-        <w:t>s</w:t>
-      </w:r>
-      <w:r>
-        <w:rPr>
-          <w:lang w:val="en-GB"/>
-        </w:rPr>
-        <w:t xml:space="preserve"> expected for this organism:</w:t>
-      </w:r>
-    </w:p>
-    <w:p>
-      <w:pPr>
         <w:rPr>
           <w:lang w:val="en-GB"/>
         </w:rPr>
@@ -744,9 +723,9 @@
         </w:rPr>
         <w:drawing>
           <wp:inline distT="0" distB="0" distL="0" distR="0">
-            <wp:extent cx="5943600" cy="4278630"/>
-            <wp:effectExtent l="57150" t="19050" r="114300" b="83820"/>
-            <wp:docPr id="40" name="Grafik 40" descr="C:\Users\vaudel\Documents\rendus\tutorials\searchGUI\illustrations\uniprot2.png"/>
+            <wp:extent cx="5943600" cy="4598254"/>
+            <wp:effectExtent l="0" t="19050" r="76200" b="49946"/>
+            <wp:docPr id="10" name="Picture 10"/>
             <wp:cNvGraphicFramePr>
               <a:graphicFrameLocks xmlns:a="http://schemas.openxmlformats.org/drawingml/2006/main" noChangeAspect="1"/>
             </wp:cNvGraphicFramePr>
@@ -754,19 +733,13 @@
               <a:graphicData uri="http://schemas.openxmlformats.org/drawingml/2006/picture">
                 <pic:pic xmlns:pic="http://schemas.openxmlformats.org/drawingml/2006/picture">
                   <pic:nvPicPr>
-                    <pic:cNvPr id="0" name="Picture 7" descr="C:\Users\vaudel\Documents\rendus\tutorials\searchGUI\illustrations\uniprot2.png"/>
+                    <pic:cNvPr id="0" name="Picture 10"/>
                     <pic:cNvPicPr>
                       <a:picLocks noChangeAspect="1" noChangeArrowheads="1"/>
                     </pic:cNvPicPr>
                   </pic:nvPicPr>
                   <pic:blipFill>
-                    <a:blip r:embed="rId10" cstate="print">
-                      <a:extLst>
-                        <a:ext uri="{28A0092B-C50C-407E-A947-70E740481C1C}">
-                          <a14:useLocalDpi xmlns:a14="http://schemas.microsoft.com/office/drawing/2010/main" xmlns:wps="http://schemas.microsoft.com/office/word/2010/wordprocessingShape" xmlns:wpi="http://schemas.microsoft.com/office/word/2010/wordprocessingInk" xmlns:wpg="http://schemas.microsoft.com/office/word/2010/wordprocessingGroup" xmlns:w14="http://schemas.microsoft.com/office/word/2010/wordml" xmlns:w="http://schemas.openxmlformats.org/wordprocessingml/2006/main" xmlns:w10="urn:schemas-microsoft-com:office:word" xmlns:wp14="http://schemas.microsoft.com/office/word/2010/wordprocessingDrawing" xmlns:v="urn:schemas-microsoft-com:vml" xmlns:o="urn:schemas-microsoft-com:office:office" xmlns:mc="http://schemas.openxmlformats.org/markup-compatibility/2006" xmlns:wpc="http://schemas.microsoft.com/office/word/2010/wordprocessingCanvas" xmlns="" val="0"/>
-                        </a:ext>
-                      </a:extLst>
-                    </a:blip>
+                    <a:blip r:embed="rId10" cstate="print"/>
                     <a:srcRect/>
                     <a:stretch>
                       <a:fillRect/>
@@ -775,18 +748,17 @@
                   <pic:spPr bwMode="auto">
                     <a:xfrm>
                       <a:off x="0" y="0"/>
-                      <a:ext cx="5943600" cy="4278630"/>
+                      <a:ext cx="5943600" cy="4598254"/>
                     </a:xfrm>
                     <a:prstGeom prst="rect">
                       <a:avLst/>
                     </a:prstGeom>
                     <a:noFill/>
-                    <a:ln w="3175">
-                      <a:solidFill>
-                        <a:schemeClr val="bg1">
-                          <a:lumMod val="85000"/>
-                        </a:schemeClr>
-                      </a:solidFill>
+                    <a:ln w="9525">
+                      <a:noFill/>
+                      <a:miter lim="800000"/>
+                      <a:headEnd/>
+                      <a:tailEnd/>
                     </a:ln>
                     <a:effectLst>
                       <a:outerShdw blurRad="50800" dist="38100" dir="2700000" algn="tl" rotWithShape="0">
@@ -816,7 +788,21 @@
           <w:i/>
           <w:lang w:val="en-GB"/>
         </w:rPr>
-        <w:t>How many proteins can we find for this proteome? How is the protein sequences list established? Is it exhaustive?</w:t>
+        <w:t>How many proteins can we find for this proteo</w:t>
+      </w:r>
+      <w:r>
+        <w:rPr>
+          <w:i/>
+          <w:lang w:val="en-GB"/>
+        </w:rPr>
+        <w:t>me? How is the protein sequence</w:t>
+      </w:r>
+      <w:r>
+        <w:rPr>
+          <w:i/>
+          <w:lang w:val="en-GB"/>
+        </w:rPr>
+        <w:t xml:space="preserve"> list established? Is it exhaustive?</w:t>
       </w:r>
       <w:r>
         <w:rPr>
@@ -843,36 +829,102 @@
     <w:p>
       <w:pPr>
         <w:jc w:val="both"/>
-      </w:pPr>
-      <w:r>
-        <w:rPr>
-          <w:lang w:val="en-GB"/>
-        </w:rPr>
-        <w:t xml:space="preserve">Click on </w:t>
-      </w:r>
-      <w:r>
-        <w:rPr>
-          <w:lang w:val="en-GB"/>
-        </w:rPr>
-        <w:t>'D</w:t>
-      </w:r>
-      <w:r>
-        <w:rPr>
-          <w:lang w:val="en-GB"/>
-        </w:rPr>
-        <w:t>ownload</w:t>
-      </w:r>
-      <w:r>
-        <w:rPr>
-          <w:lang w:val="en-GB"/>
-        </w:rPr>
-        <w:t>' in the upper right corner</w:t>
-      </w:r>
-      <w:r>
-        <w:rPr>
-          <w:lang w:val="en-GB"/>
-        </w:rPr>
-        <w:t xml:space="preserve"> and select ‘</w:t>
+        <w:rPr>
+          <w:lang w:val="en-GB"/>
+        </w:rPr>
+      </w:pPr>
+      <w:r>
+        <w:t>Select the "</w:t>
+      </w:r>
+      <w:r>
+        <w:t>Show only reviewe</w:t>
+      </w:r>
+      <w:r>
+        <w:t>d"</w:t>
+      </w:r>
+      <w:r>
+        <w:t xml:space="preserve"> </w:t>
+      </w:r>
+      <w:r>
+        <w:t>(</w:t>
+      </w:r>
+      <w:proofErr w:type="spellStart"/>
+      <w:r>
+        <w:t>UniProtKB</w:t>
+      </w:r>
+      <w:proofErr w:type="spellEnd"/>
+      <w:r>
+        <w:t>/Swiss-Prot) option and then click on download. You can here choose between “</w:t>
+      </w:r>
+      <w:r>
+        <w:t>Canonical sequences</w:t>
+      </w:r>
+      <w:r>
+        <w:t>”</w:t>
+      </w:r>
+      <w:r>
+        <w:t xml:space="preserve"> and </w:t>
+      </w:r>
+      <w:r>
+        <w:t>“</w:t>
+      </w:r>
+      <w:r>
+        <w:t xml:space="preserve">Canonical and </w:t>
+      </w:r>
+      <w:proofErr w:type="spellStart"/>
+      <w:r>
+        <w:t>isoform</w:t>
+      </w:r>
+      <w:proofErr w:type="spellEnd"/>
+      <w:r>
+        <w:t>”</w:t>
+      </w:r>
+      <w:r>
+        <w:t xml:space="preserve"> sequences</w:t>
+      </w:r>
+      <w:r>
+        <w:t xml:space="preserve">. </w:t>
+      </w:r>
+      <w:r>
+        <w:rPr>
+          <w:i/>
+        </w:rPr>
+        <w:t>What is the difference?</w:t>
+      </w:r>
+    </w:p>
+    <w:p>
+      <w:pPr>
+        <w:jc w:val="both"/>
+      </w:pPr>
+      <w:r>
+        <w:rPr>
+          <w:lang w:val="en-GB"/>
+        </w:rPr>
+        <w:t>D</w:t>
+      </w:r>
+      <w:r>
+        <w:rPr>
+          <w:lang w:val="en-GB"/>
+        </w:rPr>
+        <w:t>ownload the</w:t>
+      </w:r>
+      <w:r>
+        <w:rPr>
+          <w:lang w:val="en-GB"/>
+        </w:rPr>
+        <w:t xml:space="preserve"> </w:t>
+      </w:r>
+      <w:r>
+        <w:rPr>
+          <w:lang w:val="en-GB"/>
+        </w:rPr>
+        <w:t xml:space="preserve">file called </w:t>
+      </w:r>
+      <w:r>
+        <w:rPr>
+          <w:lang w:val="en-GB"/>
+        </w:rPr>
+        <w:t>‘</w:t>
       </w:r>
       <w:r>
         <w:rPr>
@@ -897,11 +949,12 @@
       <w:r>
         <w:rPr>
           <w:rFonts w:asciiTheme="minorHAnsi" w:eastAsia="Times New Roman" w:hAnsiTheme="minorHAnsi" w:cstheme="minorHAnsi"/>
+          <w:bCs/>
           <w:color w:val="000000"/>
           <w:shd w:val="clear" w:color="auto" w:fill="FFFFFF"/>
           <w:lang w:eastAsia="de-DE"/>
         </w:rPr>
-        <w:t xml:space="preserve">Canonical </w:t>
+        <w:t xml:space="preserve">- </w:t>
       </w:r>
       <w:r>
         <w:rPr>
@@ -910,25 +963,79 @@
           <w:shd w:val="clear" w:color="auto" w:fill="FFFFFF"/>
           <w:lang w:eastAsia="de-DE"/>
         </w:rPr>
+        <w:t xml:space="preserve">Canonical </w:t>
+      </w:r>
+      <w:r>
+        <w:rPr>
+          <w:rFonts w:asciiTheme="minorHAnsi" w:eastAsia="Times New Roman" w:hAnsiTheme="minorHAnsi" w:cstheme="minorHAnsi"/>
+          <w:color w:val="000000"/>
+          <w:shd w:val="clear" w:color="auto" w:fill="FFFFFF"/>
+          <w:lang w:eastAsia="de-DE"/>
+        </w:rPr>
         <w:t>sequence data in FASTA format</w:t>
       </w:r>
       <w:r>
         <w:t>’</w:t>
       </w:r>
       <w:r>
-        <w:t xml:space="preserve">. We now have the desired </w:t>
+        <w:t>. You</w:t>
+      </w:r>
+      <w:r>
+        <w:t xml:space="preserve"> now have the desired </w:t>
       </w:r>
       <w:r>
         <w:t xml:space="preserve">FASTA </w:t>
       </w:r>
       <w:r>
-        <w:t xml:space="preserve">file ready for searching. If you need to further process </w:t>
-      </w:r>
-      <w:r>
-        <w:t>FASTA</w:t>
-      </w:r>
-      <w:r>
-        <w:t xml:space="preserve"> files, we recommend the use of </w:t>
+        <w:t xml:space="preserve">file </w:t>
+      </w:r>
+      <w:r>
+        <w:t xml:space="preserve">needed </w:t>
+      </w:r>
+      <w:r>
+        <w:t>to search</w:t>
+      </w:r>
+      <w:r>
+        <w:t xml:space="preserve"> </w:t>
+      </w:r>
+      <w:r>
+        <w:t xml:space="preserve">the </w:t>
+      </w:r>
+      <w:r>
+        <w:t xml:space="preserve">mass spectrometry </w:t>
+      </w:r>
+      <w:r>
+        <w:t>example dataset</w:t>
+      </w:r>
+      <w:r>
+        <w:t>.</w:t>
+      </w:r>
+    </w:p>
+    <w:p>
+      <w:pPr>
+        <w:pStyle w:val="Title"/>
+        <w:rPr>
+          <w:lang w:val="en-GB"/>
+        </w:rPr>
+      </w:pPr>
+      <w:r>
+        <w:rPr>
+          <w:lang w:val="en-GB"/>
+        </w:rPr>
+        <w:lastRenderedPageBreak/>
+        <w:t>Advanced</w:t>
+      </w:r>
+    </w:p>
+    <w:p>
+      <w:pPr>
+        <w:spacing w:after="0"/>
+        <w:jc w:val="both"/>
+        <w:rPr>
+          <w:b/>
+        </w:rPr>
+      </w:pPr>
+      <w:r>
+        <w:t xml:space="preserve">If you need advanced re-processing of FASTA files, we recommend the use of </w:t>
       </w:r>
       <w:proofErr w:type="spellStart"/>
       <w:r>
@@ -938,37 +1045,27 @@
         <w:t>dbtoolkit</w:t>
       </w:r>
       <w:proofErr w:type="spellEnd"/>
-      <w:r>
-        <w:fldChar w:fldCharType="begin"/>
-      </w:r>
-      <w:r>
-        <w:instrText xml:space="preserve"> HYPERLINK  \l "_ENREF_2" \o "Martens, 2005 #19" </w:instrText>
-      </w:r>
-      <w:r>
-        <w:fldChar w:fldCharType="separate"/>
-      </w:r>
-      <w:r>
-        <w:fldChar w:fldCharType="begin"/>
-      </w:r>
-      <w:r>
-        <w:instrText xml:space="preserve"> ADDIN EN.CITE &lt;EndNote&gt;&lt;Cite&gt;&lt;Author&gt;Martens&lt;/Author&gt;&lt;Year&gt;2005&lt;/Year&gt;&lt;RecNum&gt;19&lt;/RecNum&gt;&lt;DisplayText&gt;&lt;style face="superscript"&gt;2&lt;/style&gt;&lt;/DisplayText&gt;&lt;record&gt;&lt;rec-number&gt;19&lt;/rec-number&gt;&lt;foreign-keys&gt;&lt;key app="EN" db-id="sexxdt0zj29tdleaertp5we3atxa92z9waxz"&gt;19&lt;/key&gt;&lt;/foreign-keys&gt;&lt;ref-type name="Journal Article"&gt;17&lt;/ref-type&gt;&lt;contributors&gt;&lt;authors&gt;&lt;author&gt;Martens, L.&lt;/author&gt;&lt;author&gt;Vandekerckhove, J.&lt;/author&gt;&lt;author&gt;Gevaert, K.&lt;/author&gt;&lt;/authors&gt;&lt;/contributors&gt;&lt;auth-address&gt;Department of Biochemistry, Faculty of Medicine and Health Sciences, Ghent University, A. Baertsoenkaai 3, B-9000 Ghent, Belgium. lennart.martens@UGent.be&lt;/auth-address&gt;&lt;titles&gt;&lt;title&gt;DBToolkit: processing protein databases for peptide-centric proteomics&lt;/title&gt;&lt;secondary-title&gt;Bioinformatics&lt;/secondary-title&gt;&lt;/titles&gt;&lt;periodical&gt;&lt;full-title&gt;Bioinformatics&lt;/full-title&gt;&lt;/periodical&gt;&lt;pages&gt;3584-5&lt;/pages&gt;&lt;volume&gt;21&lt;/volume&gt;&lt;number&gt;17&lt;/number&gt;&lt;edition&gt;2005/07/21&lt;/edition&gt;&lt;keywords&gt;&lt;keyword&gt;*Database Management Systems&lt;/keyword&gt;&lt;keyword&gt;*Databases, Protein&lt;/keyword&gt;&lt;keyword&gt;Information Storage and Retrieval/methods&lt;/keyword&gt;&lt;keyword&gt;Peptide Mapping/*methods&lt;/keyword&gt;&lt;keyword&gt;Peptides/analysis/*chemistry&lt;/keyword&gt;&lt;keyword&gt;Proteomics&lt;/keyword&gt;&lt;keyword&gt;Sequence Alignment/*methods&lt;/keyword&gt;&lt;keyword&gt;Sequence Analysis, Protein/*methods&lt;/keyword&gt;&lt;keyword&gt;*Software&lt;/keyword&gt;&lt;/keywords&gt;&lt;dates&gt;&lt;year&gt;2005&lt;/year&gt;&lt;pub-dates&gt;&lt;date&gt;Sep 1&lt;/date&gt;&lt;/pub-dates&gt;&lt;/dates&gt;&lt;isbn&gt;1367-4803 (Print)&amp;#xD;1367-4803 (Linking)&lt;/isbn&gt;&lt;accession-num&gt;16030071&lt;/accession-num&gt;&lt;urls&gt;&lt;related-urls&gt;&lt;url&gt;http://www.ncbi.nlm.nih.gov/pubmed/16030071&lt;/url&gt;&lt;/related-urls&gt;&lt;/urls&gt;&lt;electronic-resource-num&gt;bti588 [pii]&amp;#xD;10.1093/bioinformatics/bti588&lt;/electronic-resource-num&gt;&lt;language&gt;eng&lt;/language&gt;&lt;/record&gt;&lt;/Cite&gt;&lt;/EndNote&gt;</w:instrText>
-      </w:r>
-      <w:r>
-        <w:fldChar w:fldCharType="separate"/>
-      </w:r>
-      <w:r>
-        <w:rPr>
-          <w:noProof/>
-          <w:vertAlign w:val="superscript"/>
-        </w:rPr>
-        <w:t>2</w:t>
-      </w:r>
-      <w:r>
-        <w:fldChar w:fldCharType="end"/>
-      </w:r>
-      <w:r>
-        <w:fldChar w:fldCharType="end"/>
-      </w:r>
+      <w:hyperlink w:anchor="_ENREF_2" w:tooltip="Martens, 2005 #19" w:history="1">
+        <w:r>
+          <w:fldChar w:fldCharType="begin"/>
+        </w:r>
+        <w:r>
+          <w:instrText xml:space="preserve"> ADDIN EN.CITE &lt;EndNote&gt;&lt;Cite&gt;&lt;Author&gt;Martens&lt;/Author&gt;&lt;Year&gt;2005&lt;/Year&gt;&lt;RecNum&gt;19&lt;/RecNum&gt;&lt;DisplayText&gt;&lt;style face="superscript"&gt;2&lt;/style&gt;&lt;/DisplayText&gt;&lt;record&gt;&lt;rec-number&gt;19&lt;/rec-number&gt;&lt;foreign-keys&gt;&lt;key app="EN" db-id="sexxdt0zj29tdleaertp5we3atxa92z9waxz"&gt;19&lt;/key&gt;&lt;/foreign-keys&gt;&lt;ref-type name="Journal Article"&gt;17&lt;/ref-type&gt;&lt;contributors&gt;&lt;authors&gt;&lt;author&gt;Martens, L.&lt;/author&gt;&lt;author&gt;Vandekerckhove, J.&lt;/author&gt;&lt;author&gt;Gevaert, K.&lt;/author&gt;&lt;/authors&gt;&lt;/contributors&gt;&lt;auth-address&gt;Department of Biochemistry, Faculty of Medicine and Health Sciences, Ghent University, A. Baertsoenkaai 3, B-9000 Ghent, Belgium. lennart.martens@UGent.be&lt;/auth-address&gt;&lt;titles&gt;&lt;title&gt;DBToolkit: processing protein databases for peptide-centric proteomics&lt;/title&gt;&lt;secondary-title&gt;Bioinformatics&lt;/secondary-title&gt;&lt;/titles&gt;&lt;periodical&gt;&lt;full-title&gt;Bioinformatics&lt;/full-title&gt;&lt;/periodical&gt;&lt;pages&gt;3584-5&lt;/pages&gt;&lt;volume&gt;21&lt;/volume&gt;&lt;number&gt;17&lt;/number&gt;&lt;edition&gt;2005/07/21&lt;/edition&gt;&lt;keywords&gt;&lt;keyword&gt;*Database Management Systems&lt;/keyword&gt;&lt;keyword&gt;*Databases, Protein&lt;/keyword&gt;&lt;keyword&gt;Information Storage and Retrieval/methods&lt;/keyword&gt;&lt;keyword&gt;Peptide Mapping/*methods&lt;/keyword&gt;&lt;keyword&gt;Peptides/analysis/*chemistry&lt;/keyword&gt;&lt;keyword&gt;Proteomics&lt;/keyword&gt;&lt;keyword&gt;Sequence Alignment/*methods&lt;/keyword&gt;&lt;keyword&gt;Sequence Analysis, Protein/*methods&lt;/keyword&gt;&lt;keyword&gt;*Software&lt;/keyword&gt;&lt;/keywords&gt;&lt;dates&gt;&lt;year&gt;2005&lt;/year&gt;&lt;pub-dates&gt;&lt;date&gt;Sep 1&lt;/date&gt;&lt;/pub-dates&gt;&lt;/dates&gt;&lt;isbn&gt;1367-4803 (Print)&amp;#xD;1367-4803 (Linking)&lt;/isbn&gt;&lt;accession-num&gt;16030071&lt;/accession-num&gt;&lt;urls&gt;&lt;related-urls&gt;&lt;url&gt;http://www.ncbi.nlm.nih.gov/pubmed/16030071&lt;/url&gt;&lt;/related-urls&gt;&lt;/urls&gt;&lt;electronic-resource-num&gt;bti588 [pii]&amp;#xD;10.1093/bioinformatics/bti588&lt;/electronic-resource-num&gt;&lt;language&gt;eng&lt;/language&gt;&lt;/record&gt;&lt;/Cite&gt;&lt;/EndNote&gt;</w:instrText>
+        </w:r>
+        <w:r>
+          <w:fldChar w:fldCharType="separate"/>
+        </w:r>
+        <w:r>
+          <w:rPr>
+            <w:noProof/>
+            <w:vertAlign w:val="superscript"/>
+          </w:rPr>
+          <w:t>2</w:t>
+        </w:r>
+        <w:r>
+          <w:fldChar w:fldCharType="end"/>
+        </w:r>
+      </w:hyperlink>
       <w:r>
         <w:t xml:space="preserve"> </w:t>
       </w:r>
@@ -980,28 +1077,28 @@
           <w:rPr>
             <w:rStyle w:val="Hyperlink"/>
           </w:rPr>
-          <w:t>http://</w:t>
-        </w:r>
-        <w:r>
-          <w:rPr>
-            <w:rStyle w:val="Hyperlink"/>
-          </w:rPr>
-          <w:t>dbtoolkit.googlecode.com</w:t>
+          <w:t>http://dbtoolkit.googlecode.com</w:t>
         </w:r>
       </w:hyperlink>
       <w:r>
         <w:t>).</w:t>
       </w:r>
-      <w:r>
-        <w:t xml:space="preserve"> </w:t>
-      </w:r>
     </w:p>
     <w:p>
       <w:pPr>
+        <w:spacing w:after="0"/>
         <w:jc w:val="both"/>
-      </w:pPr>
-      <w:r>
-        <w:t>For further information about databases, refer to our Database Help page (</w:t>
+        <w:rPr>
+          <w:i/>
+        </w:rPr>
+      </w:pPr>
+    </w:p>
+    <w:p>
+      <w:pPr>
+        <w:jc w:val="both"/>
+      </w:pPr>
+      <w:r>
+        <w:t>For further information about databases, we refer to our Database Help page (</w:t>
       </w:r>
       <w:hyperlink r:id="rId12" w:history="1">
         <w:r>
@@ -1012,31 +1109,32 @@
         </w:r>
       </w:hyperlink>
       <w:r>
-        <w:t>) There you will find information about how to setup your own custom databases.</w:t>
+        <w:t>). There you will find information about how to set</w:t>
+      </w:r>
+      <w:r>
+        <w:t xml:space="preserve"> </w:t>
+      </w:r>
+      <w:r>
+        <w:t>up your own custom databases.</w:t>
       </w:r>
     </w:p>
     <w:p>
       <w:pPr>
-        <w:spacing w:after="0" w:line="240" w:lineRule="auto"/>
-      </w:pPr>
-      <w:r>
-        <w:br w:type="page"/>
-      </w:r>
+        <w:spacing w:after="0"/>
+        <w:jc w:val="both"/>
+        <w:rPr>
+          <w:i/>
+        </w:rPr>
+      </w:pPr>
     </w:p>
     <w:p>
       <w:pPr>
-        <w:pStyle w:val="Title"/>
-        <w:rPr>
-          <w:lang w:val="en-GB"/>
-        </w:rPr>
-      </w:pPr>
-      <w:r>
-        <w:rPr>
-          <w:lang w:val="en-GB"/>
-        </w:rPr>
-        <w:lastRenderedPageBreak/>
-        <w:t>Advanced</w:t>
-      </w:r>
+        <w:spacing w:after="0"/>
+        <w:jc w:val="both"/>
+        <w:rPr>
+          <w:i/>
+        </w:rPr>
+      </w:pPr>
     </w:p>
     <w:p>
       <w:pPr>
@@ -1046,56 +1144,6 @@
           <w:i/>
         </w:rPr>
       </w:pPr>
-      <w:r>
-        <w:t xml:space="preserve">Repeat the same operation with </w:t>
-      </w:r>
-      <w:r>
-        <w:rPr>
-          <w:i/>
-        </w:rPr>
-        <w:t>Homo sapiens</w:t>
-      </w:r>
-      <w:r>
-        <w:t xml:space="preserve">. </w:t>
-      </w:r>
-      <w:r>
-        <w:rPr>
-          <w:i/>
-        </w:rPr>
-        <w:t xml:space="preserve">How many </w:t>
-      </w:r>
-      <w:r>
-        <w:rPr>
-          <w:i/>
-        </w:rPr>
-        <w:t xml:space="preserve">human </w:t>
-      </w:r>
-      <w:r>
-        <w:rPr>
-          <w:i/>
-        </w:rPr>
-        <w:t xml:space="preserve">sequences does </w:t>
-      </w:r>
-      <w:proofErr w:type="spellStart"/>
-      <w:r>
-        <w:rPr>
-          <w:i/>
-        </w:rPr>
-        <w:t>UniP</w:t>
-      </w:r>
-      <w:r>
-        <w:rPr>
-          <w:i/>
-        </w:rPr>
-        <w:t>rot</w:t>
-      </w:r>
-      <w:proofErr w:type="spellEnd"/>
-      <w:r>
-        <w:rPr>
-          <w:i/>
-        </w:rPr>
-        <w:t xml:space="preserve"> contain?</w:t>
-      </w:r>
     </w:p>
     <w:p>
       <w:pPr>
@@ -1105,179 +1153,56 @@
           <w:i/>
         </w:rPr>
       </w:pPr>
-      <w:bookmarkStart w:id="0" w:name="_GoBack"/>
-      <w:bookmarkEnd w:id="0"/>
     </w:p>
     <w:p>
       <w:pPr>
         <w:spacing w:after="0"/>
         <w:jc w:val="both"/>
-      </w:pPr>
-      <w:r>
-        <w:t>Select only the reviewed sequences (</w:t>
-      </w:r>
-      <w:proofErr w:type="spellStart"/>
-      <w:r>
-        <w:t>UniProtKB</w:t>
-      </w:r>
-      <w:proofErr w:type="spellEnd"/>
-      <w:r>
-        <w:t xml:space="preserve">/Swiss-Prot), click on download. You can choose between </w:t>
-      </w:r>
-      <w:r>
-        <w:t>“</w:t>
-      </w:r>
-      <w:r>
-        <w:t>Canonical sequences</w:t>
-      </w:r>
-      <w:r>
-        <w:t>”</w:t>
-      </w:r>
-      <w:r>
-        <w:t xml:space="preserve"> and </w:t>
-      </w:r>
-      <w:r>
-        <w:t>“</w:t>
-      </w:r>
-      <w:r>
-        <w:t>C</w:t>
-      </w:r>
-      <w:r>
-        <w:t>anonical and isoform</w:t>
-      </w:r>
-      <w:r>
-        <w:t>”</w:t>
-      </w:r>
-      <w:r>
-        <w:t xml:space="preserve"> sequences</w:t>
-      </w:r>
-      <w:r>
-        <w:t xml:space="preserve">. </w:t>
-      </w:r>
-      <w:r>
         <w:rPr>
           <w:i/>
         </w:rPr>
-        <w:t>What is the difference?</w:t>
-      </w:r>
-      <w:r>
-        <w:t xml:space="preserve"> </w:t>
-      </w:r>
+      </w:pPr>
     </w:p>
     <w:p>
       <w:pPr>
         <w:spacing w:after="0"/>
         <w:jc w:val="both"/>
+        <w:rPr>
+          <w:i/>
+        </w:rPr>
       </w:pPr>
     </w:p>
     <w:p>
       <w:pPr>
         <w:spacing w:after="0"/>
         <w:jc w:val="both"/>
-        <w:rPr>
-          <w:i/>
-        </w:rPr>
-      </w:pPr>
-      <w:r>
-        <w:t xml:space="preserve">Using </w:t>
-      </w:r>
-      <w:proofErr w:type="spellStart"/>
-      <w:r>
-        <w:rPr>
-          <w:color w:val="1F497D" w:themeColor="text2"/>
-        </w:rPr>
-        <w:t>dbtoolkit</w:t>
-      </w:r>
-      <w:proofErr w:type="spellEnd"/>
-      <w:r>
-        <w:rPr>
-          <w:color w:val="1F497D" w:themeColor="text2"/>
-        </w:rPr>
-        <w:t xml:space="preserve"> </w:t>
-      </w:r>
-      <w:r>
-        <w:t xml:space="preserve">(provided in the </w:t>
-      </w:r>
-      <w:r>
-        <w:rPr>
-          <w:color w:val="4F6228" w:themeColor="accent3" w:themeShade="80"/>
-        </w:rPr>
-        <w:t>software</w:t>
-      </w:r>
-      <w:r>
-        <w:rPr>
-          <w:color w:val="4F6228" w:themeColor="accent3" w:themeShade="80"/>
-        </w:rPr>
-        <w:t xml:space="preserve"> </w:t>
-      </w:r>
-      <w:r>
-        <w:t>folder)</w:t>
-      </w:r>
-      <w:r>
-        <w:t xml:space="preserve"> compare the </w:t>
-      </w:r>
-      <w:r>
-        <w:t>number</w:t>
-      </w:r>
-      <w:r>
-        <w:t xml:space="preserve"> of sequences </w:t>
-      </w:r>
-      <w:r>
-        <w:t>from</w:t>
-      </w:r>
-      <w:r>
-        <w:t xml:space="preserve"> both possibilities.</w:t>
-      </w:r>
-      <w:r>
-        <w:t xml:space="preserve"> </w:t>
-      </w:r>
-      <w:r>
-        <w:rPr>
-          <w:i/>
-        </w:rPr>
-        <w:t>Which one would you choose?</w:t>
-      </w:r>
+      </w:pPr>
     </w:p>
     <w:p>
       <w:pPr>
         <w:spacing w:after="0"/>
-        <w:jc w:val="both"/>
-        <w:rPr>
-          <w:i/>
-        </w:rPr>
       </w:pPr>
     </w:p>
     <w:p>
       <w:pPr>
         <w:spacing w:after="0"/>
-        <w:jc w:val="both"/>
-        <w:rPr>
-          <w:i/>
-        </w:rPr>
       </w:pPr>
     </w:p>
     <w:p>
       <w:pPr>
         <w:spacing w:after="0"/>
         <w:jc w:val="both"/>
-        <w:rPr>
-          <w:i/>
-        </w:rPr>
       </w:pPr>
     </w:p>
     <w:p>
       <w:pPr>
         <w:spacing w:after="0"/>
         <w:jc w:val="both"/>
-        <w:rPr>
-          <w:i/>
-        </w:rPr>
       </w:pPr>
     </w:p>
     <w:p>
       <w:pPr>
         <w:spacing w:after="0"/>
-        <w:jc w:val="both"/>
         <w:rPr>
           <w:i/>
         </w:rPr>
@@ -1285,227 +1210,143 @@
     </w:p>
     <w:p>
       <w:pPr>
-        <w:spacing w:after="0"/>
-        <w:jc w:val="both"/>
-      </w:pPr>
+        <w:spacing w:after="0" w:line="240" w:lineRule="auto"/>
+      </w:pPr>
+      <w:r>
+        <w:br w:type="page"/>
+      </w:r>
     </w:p>
     <w:p>
       <w:pPr>
-        <w:spacing w:after="0"/>
-      </w:pPr>
+        <w:pStyle w:val="Title"/>
+        <w:rPr>
+          <w:lang w:val="en-GB"/>
+        </w:rPr>
+      </w:pPr>
+      <w:r>
+        <w:rPr>
+          <w:lang w:val="en-GB"/>
+        </w:rPr>
+        <w:lastRenderedPageBreak/>
+        <w:t>References</w:t>
+      </w:r>
     </w:p>
     <w:p>
       <w:pPr>
-        <w:spacing w:after="0"/>
+        <w:spacing w:after="0" w:line="240" w:lineRule="auto"/>
+        <w:ind w:left="709" w:hanging="709"/>
       </w:pPr>
     </w:p>
     <w:p>
       <w:pPr>
         <w:spacing w:after="0"/>
-        <w:jc w:val="both"/>
-      </w:pPr>
+        <w:ind w:left="720" w:hanging="720"/>
+        <w:rPr>
+          <w:noProof/>
+        </w:rPr>
+      </w:pPr>
+      <w:r>
+        <w:fldChar w:fldCharType="begin"/>
+      </w:r>
+      <w:r>
+        <w:instrText xml:space="preserve"> ADDIN EN.REFLIST </w:instrText>
+      </w:r>
+      <w:r>
+        <w:fldChar w:fldCharType="separate"/>
+      </w:r>
+      <w:r>
+        <w:rPr>
+          <w:noProof/>
+        </w:rPr>
+        <w:t>1.</w:t>
+      </w:r>
+      <w:r>
+        <w:rPr>
+          <w:noProof/>
+        </w:rPr>
+        <w:tab/>
+        <w:t xml:space="preserve">Apweiler, R. et al., </w:t>
+      </w:r>
+      <w:r>
+        <w:rPr>
+          <w:i/>
+          <w:noProof/>
+        </w:rPr>
+        <w:t>Nucleic Acids Res</w:t>
+      </w:r>
+      <w:r>
+        <w:rPr>
+          <w:noProof/>
+        </w:rPr>
+        <w:t xml:space="preserve"> </w:t>
+      </w:r>
+      <w:r>
+        <w:rPr>
+          <w:b/>
+          <w:noProof/>
+        </w:rPr>
+        <w:t>32</w:t>
+      </w:r>
+      <w:r>
+        <w:rPr>
+          <w:noProof/>
+        </w:rPr>
+        <w:t>, D115-119 (2004).</w:t>
+      </w:r>
     </w:p>
     <w:p>
       <w:pPr>
         <w:spacing w:after="0"/>
-        <w:jc w:val="both"/>
-      </w:pPr>
+        <w:ind w:left="720" w:hanging="720"/>
+        <w:rPr>
+          <w:noProof/>
+        </w:rPr>
+      </w:pPr>
+      <w:r>
+        <w:rPr>
+          <w:noProof/>
+        </w:rPr>
+        <w:t>2.</w:t>
+      </w:r>
+      <w:r>
+        <w:rPr>
+          <w:noProof/>
+        </w:rPr>
+        <w:tab/>
+        <w:t xml:space="preserve">Martens, L., Vandekerckhove, J. &amp; Gevaert, K., </w:t>
+      </w:r>
+      <w:r>
+        <w:rPr>
+          <w:i/>
+          <w:noProof/>
+        </w:rPr>
+        <w:t>Bioinformatics</w:t>
+      </w:r>
+      <w:r>
+        <w:rPr>
+          <w:noProof/>
+        </w:rPr>
+        <w:t xml:space="preserve"> </w:t>
+      </w:r>
+      <w:r>
+        <w:rPr>
+          <w:b/>
+          <w:noProof/>
+        </w:rPr>
+        <w:t>21</w:t>
+      </w:r>
+      <w:r>
+        <w:rPr>
+          <w:noProof/>
+        </w:rPr>
+        <w:t>, 3584-3585 (2005).</w:t>
+      </w:r>
     </w:p>
     <w:p>
       <w:pPr>
-        <w:spacing w:after="0"/>
-        <w:rPr>
-          <w:i/>
-        </w:rPr>
-      </w:pPr>
-    </w:p>
-    <w:p>
-      <w:pPr>
         <w:spacing w:after="0" w:line="240" w:lineRule="auto"/>
-      </w:pPr>
-      <w:r>
-        <w:br w:type="page"/>
-      </w:r>
-    </w:p>
-    <w:p>
-      <w:pPr>
-        <w:pStyle w:val="Title"/>
-        <w:rPr>
-          <w:lang w:val="en-GB"/>
-        </w:rPr>
-      </w:pPr>
-      <w:r>
-        <w:rPr>
-          <w:lang w:val="en-GB"/>
-        </w:rPr>
-        <w:lastRenderedPageBreak/>
-        <w:t>References</w:t>
-      </w:r>
-    </w:p>
-    <w:p>
-      <w:pPr>
-        <w:spacing w:after="0" w:line="240" w:lineRule="auto"/>
-        <w:ind w:left="709" w:hanging="709"/>
-      </w:pPr>
-    </w:p>
-    <w:p>
-      <w:pPr>
-        <w:spacing w:after="0" w:line="240" w:lineRule="auto"/>
-        <w:ind w:left="709" w:hanging="709"/>
-        <w:rPr>
-          <w:rFonts w:cs="Calibri"/>
-          <w:noProof/>
-        </w:rPr>
-      </w:pPr>
-      <w:r>
-        <w:fldChar w:fldCharType="begin"/>
-      </w:r>
-      <w:r>
-        <w:instrText xml:space="preserve"> ADDIN EN.REFLIST </w:instrText>
-      </w:r>
-      <w:r>
-        <w:fldChar w:fldCharType="separate"/>
-      </w:r>
-      <w:bookmarkStart w:id="1" w:name="_ENREF_1"/>
-      <w:r>
-        <w:rPr>
-          <w:rFonts w:cs="Calibri"/>
-          <w:noProof/>
-        </w:rPr>
-        <w:t>(1)</w:t>
-      </w:r>
-      <w:r>
-        <w:rPr>
-          <w:rFonts w:cs="Calibri"/>
-          <w:noProof/>
-        </w:rPr>
-        <w:tab/>
-        <w:t xml:space="preserve">Apweiler, R.; Bairoch, A.; Wu, C. H.; Barker, W. C.; Boeckmann, B.; Ferro, S.; Gasteiger, E.; Huang, H.; Lopez, R.; Magrane, M.; Martin, M. J.; Natale, D. A.; O'Donovan, C.; Redaschi, N.; Yeh, L. S. UniProt: the Universal Protein knowledgebase. </w:t>
-      </w:r>
-      <w:r>
-        <w:rPr>
-          <w:rFonts w:cs="Calibri"/>
-          <w:i/>
-          <w:noProof/>
-        </w:rPr>
-        <w:t>Nucleic Acids Res</w:t>
-      </w:r>
-      <w:r>
-        <w:rPr>
-          <w:rFonts w:cs="Calibri"/>
-          <w:noProof/>
-        </w:rPr>
-        <w:t xml:space="preserve"> </w:t>
-      </w:r>
-      <w:r>
-        <w:rPr>
-          <w:rFonts w:cs="Calibri"/>
-          <w:b/>
-          <w:noProof/>
-        </w:rPr>
-        <w:t>2004</w:t>
-      </w:r>
-      <w:r>
-        <w:rPr>
-          <w:rFonts w:cs="Calibri"/>
-          <w:noProof/>
-        </w:rPr>
-        <w:t xml:space="preserve">, </w:t>
-      </w:r>
-      <w:r>
-        <w:rPr>
-          <w:rFonts w:cs="Calibri"/>
-          <w:i/>
-          <w:noProof/>
-        </w:rPr>
-        <w:t>32</w:t>
-      </w:r>
-      <w:r>
-        <w:rPr>
-          <w:rFonts w:cs="Calibri"/>
-          <w:noProof/>
-        </w:rPr>
-        <w:t>, D115.</w:t>
-      </w:r>
-      <w:bookmarkEnd w:id="1"/>
-    </w:p>
-    <w:p>
-      <w:pPr>
-        <w:spacing w:line="240" w:lineRule="auto"/>
-        <w:ind w:left="709" w:hanging="709"/>
-        <w:rPr>
-          <w:rFonts w:cs="Calibri"/>
-          <w:noProof/>
-        </w:rPr>
-      </w:pPr>
-      <w:bookmarkStart w:id="2" w:name="_ENREF_2"/>
-      <w:r>
-        <w:rPr>
-          <w:rFonts w:cs="Calibri"/>
-          <w:noProof/>
-        </w:rPr>
-        <w:t>(2)</w:t>
-      </w:r>
-      <w:r>
-        <w:rPr>
-          <w:rFonts w:cs="Calibri"/>
-          <w:noProof/>
-        </w:rPr>
-        <w:tab/>
-        <w:t xml:space="preserve">Martens, L.; Vandekerckhove, J.; Gevaert, K. DBToolkit: processing protein databases for peptide-centric proteomics. </w:t>
-      </w:r>
-      <w:r>
-        <w:rPr>
-          <w:rFonts w:cs="Calibri"/>
-          <w:i/>
-          <w:noProof/>
-        </w:rPr>
-        <w:t>Bioinformatics</w:t>
-      </w:r>
-      <w:r>
-        <w:rPr>
-          <w:rFonts w:cs="Calibri"/>
-          <w:noProof/>
-        </w:rPr>
-        <w:t xml:space="preserve"> </w:t>
-      </w:r>
-      <w:r>
-        <w:rPr>
-          <w:rFonts w:cs="Calibri"/>
-          <w:b/>
-          <w:noProof/>
-        </w:rPr>
-        <w:t>2005</w:t>
-      </w:r>
-      <w:r>
-        <w:rPr>
-          <w:rFonts w:cs="Calibri"/>
-          <w:noProof/>
-        </w:rPr>
-        <w:t xml:space="preserve">, </w:t>
-      </w:r>
-      <w:r>
-        <w:rPr>
-          <w:rFonts w:cs="Calibri"/>
-          <w:i/>
-          <w:noProof/>
-        </w:rPr>
-        <w:t>21</w:t>
-      </w:r>
-      <w:r>
-        <w:rPr>
-          <w:rFonts w:cs="Calibri"/>
-          <w:noProof/>
-        </w:rPr>
-        <w:t>, 3584.</w:t>
-      </w:r>
-      <w:bookmarkEnd w:id="2"/>
-    </w:p>
-    <w:p>
-      <w:pPr>
-        <w:spacing w:line="240" w:lineRule="auto"/>
-        <w:rPr>
-          <w:rFonts w:cs="Calibri"/>
+        <w:ind w:left="720" w:hanging="720"/>
+        <w:rPr>
           <w:noProof/>
         </w:rPr>
       </w:pPr>
@@ -1654,7 +1495,7 @@
         <w:b/>
         <w:noProof/>
       </w:rPr>
-      <w:t>2</w:t>
+      <w:t>4</w:t>
     </w:r>
     <w:r>
       <w:rPr>
@@ -1768,7 +1609,21 @@
         <w:rFonts w:cs="Calibri"/>
         <w:lang w:eastAsia="de-DE"/>
       </w:rPr>
-      <w:t>database generation</w:t>
+      <w:t xml:space="preserve">1 - </w:t>
+    </w:r>
+    <w:r>
+      <w:rPr>
+        <w:rFonts w:cs="Calibri"/>
+        <w:lang w:eastAsia="de-DE"/>
+      </w:rPr>
+      <w:t>Database G</w:t>
+    </w:r>
+    <w:r>
+      <w:rPr>
+        <w:rFonts w:cs="Calibri"/>
+        <w:lang w:eastAsia="de-DE"/>
+      </w:rPr>
+      <w:t>eneration</w:t>
     </w:r>
   </w:p>
 </w:hdr>
@@ -5095,7 +4950,7 @@
 </file>
 
 <file path=customXml/itemProps1.xml><?xml version="1.0" encoding="utf-8"?>
-<ds:datastoreItem xmlns:ds="http://schemas.openxmlformats.org/officeDocument/2006/customXml" ds:itemID="{D1A84F33-7ED5-4F70-A505-7CF5F7B3CA50}">
+<ds:datastoreItem xmlns:ds="http://schemas.openxmlformats.org/officeDocument/2006/customXml" ds:itemID="{57A08FA1-373B-4057-A56E-871680544455}">
   <ds:schemaRefs>
     <ds:schemaRef ds:uri="http://schemas.openxmlformats.org/officeDocument/2006/bibliography"/>
   </ds:schemaRefs>

</xml_diff>